<commit_message>
end of reports work soldier sidE
</commit_message>
<xml_diff>
--- a/public/template.docx
+++ b/public/template.docx
@@ -4,7 +4,7 @@
   <w:body>
     <w:tbl>
       <w:tblPr>
-        <w:tblW w:w="0" w:type="auto"/>
+        <w:tblW w:w="16303" w:type="dxa"/>
         <w:tblCellMar>
           <w:left w:w="0" w:type="dxa"/>
           <w:right w:w="0" w:type="dxa"/>
@@ -12,50 +12,53 @@
         <w:tblLook w:val="0000" w:firstRow="0" w:lastRow="0" w:firstColumn="0" w:lastColumn="0" w:noHBand="0" w:noVBand="0"/>
       </w:tblPr>
       <w:tblGrid>
+        <w:gridCol w:w="20"/>
+        <w:gridCol w:w="20"/>
+        <w:gridCol w:w="24"/>
+        <w:gridCol w:w="1876"/>
+        <w:gridCol w:w="10364"/>
+        <w:gridCol w:w="9"/>
+        <w:gridCol w:w="18"/>
+        <w:gridCol w:w="24"/>
+        <w:gridCol w:w="10"/>
+        <w:gridCol w:w="1759"/>
+        <w:gridCol w:w="1940"/>
+        <w:gridCol w:w="52"/>
+        <w:gridCol w:w="51"/>
+        <w:gridCol w:w="121"/>
+        <w:gridCol w:w="9"/>
         <w:gridCol w:w="6"/>
-        <w:gridCol w:w="28"/>
-        <w:gridCol w:w="33"/>
-        <w:gridCol w:w="2701"/>
-        <w:gridCol w:w="292"/>
-        <w:gridCol w:w="187"/>
-        <w:gridCol w:w="1759"/>
-        <w:gridCol w:w="3105"/>
-        <w:gridCol w:w="400"/>
-        <w:gridCol w:w="1989"/>
-        <w:gridCol w:w="2902"/>
-        <w:gridCol w:w="181"/>
-        <w:gridCol w:w="143"/>
-        <w:gridCol w:w="2414"/>
-        <w:gridCol w:w="126"/>
-        <w:gridCol w:w="24"/>
       </w:tblGrid>
       <w:tr>
         <w:trPr>
           <w:trHeight w:val="763"/>
+          <w:tblHeader/>
         </w:trPr>
         <w:tc>
           <w:tcPr>
-            <w:tcW w:w="8" w:type="dxa"/>
-          </w:tcPr>
-          <w:p>
-            <w:pPr>
-              <w:pStyle w:val="EmptyLayoutCell"/>
-            </w:pPr>
-          </w:p>
-        </w:tc>
-        <w:tc>
-          <w:tcPr>
-            <w:tcW w:w="32" w:type="dxa"/>
-          </w:tcPr>
-          <w:p>
-            <w:pPr>
-              <w:pStyle w:val="EmptyLayoutCell"/>
-            </w:pPr>
-          </w:p>
-        </w:tc>
-        <w:tc>
-          <w:tcPr>
-            <w:tcW w:w="1890" w:type="dxa"/>
+            <w:tcW w:w="20" w:type="dxa"/>
+          </w:tcPr>
+          <w:p>
+            <w:pPr>
+              <w:pStyle w:val="EmptyLayoutCell"/>
+            </w:pPr>
+            <w:bookmarkStart w:id="0" w:name="_GoBack"/>
+            <w:bookmarkEnd w:id="0"/>
+          </w:p>
+        </w:tc>
+        <w:tc>
+          <w:tcPr>
+            <w:tcW w:w="20" w:type="dxa"/>
+          </w:tcPr>
+          <w:p>
+            <w:pPr>
+              <w:pStyle w:val="EmptyLayoutCell"/>
+            </w:pPr>
+          </w:p>
+        </w:tc>
+        <w:tc>
+          <w:tcPr>
+            <w:tcW w:w="1900" w:type="dxa"/>
             <w:gridSpan w:val="2"/>
             <w:vMerge w:val="restart"/>
             <w:tcMar>
@@ -71,7 +74,7 @@
                 <w:noProof/>
               </w:rPr>
               <w:drawing>
-                <wp:inline distT="0" distB="0" distL="0" distR="0" wp14:anchorId="4AE8F9FB" wp14:editId="66CADE89">
+                <wp:inline distT="0" distB="0" distL="0" distR="0" wp14:anchorId="4E14FA6B" wp14:editId="15D7CAE4">
                   <wp:extent cx="1162050" cy="1181100"/>
                   <wp:effectExtent l="19050" t="19050" r="19050" b="19050"/>
                   <wp:docPr id="1" name="Picture 1" descr="..\bl.jpg"/>
@@ -129,7 +132,7 @@
         </w:tc>
         <w:tc>
           <w:tcPr>
-            <w:tcW w:w="388" w:type="dxa"/>
+            <w:tcW w:w="10364" w:type="dxa"/>
             <w:tcMar>
               <w:top w:w="0" w:type="dxa"/>
               <w:left w:w="0" w:type="dxa"/>
@@ -145,7 +148,7 @@
         </w:tc>
         <w:tc>
           <w:tcPr>
-            <w:tcW w:w="246" w:type="dxa"/>
+            <w:tcW w:w="9" w:type="dxa"/>
             <w:tcMar>
               <w:top w:w="0" w:type="dxa"/>
               <w:left w:w="0" w:type="dxa"/>
@@ -161,7 +164,7 @@
         </w:tc>
         <w:tc>
           <w:tcPr>
-            <w:tcW w:w="2267" w:type="dxa"/>
+            <w:tcW w:w="18" w:type="dxa"/>
             <w:tcMar>
               <w:top w:w="0" w:type="dxa"/>
               <w:left w:w="0" w:type="dxa"/>
@@ -177,7 +180,7 @@
         </w:tc>
         <w:tc>
           <w:tcPr>
-            <w:tcW w:w="4048" w:type="dxa"/>
+            <w:tcW w:w="24" w:type="dxa"/>
             <w:tcMar>
               <w:top w:w="0" w:type="dxa"/>
               <w:left w:w="0" w:type="dxa"/>
@@ -193,7 +196,7 @@
         </w:tc>
         <w:tc>
           <w:tcPr>
-            <w:tcW w:w="498" w:type="dxa"/>
+            <w:tcW w:w="10" w:type="dxa"/>
             <w:tcMar>
               <w:top w:w="0" w:type="dxa"/>
               <w:left w:w="0" w:type="dxa"/>
@@ -209,7 +212,7 @@
         </w:tc>
         <w:tc>
           <w:tcPr>
-            <w:tcW w:w="6497" w:type="dxa"/>
+            <w:tcW w:w="3923" w:type="dxa"/>
             <w:gridSpan w:val="5"/>
             <w:vMerge w:val="restart"/>
             <w:tcMar>
@@ -316,7 +319,7 @@
         </w:tc>
         <w:tc>
           <w:tcPr>
-            <w:tcW w:w="164" w:type="dxa"/>
+            <w:tcW w:w="9" w:type="dxa"/>
             <w:tcMar>
               <w:top w:w="0" w:type="dxa"/>
               <w:left w:w="0" w:type="dxa"/>
@@ -332,7 +335,7 @@
         </w:tc>
         <w:tc>
           <w:tcPr>
-            <w:tcW w:w="252" w:type="dxa"/>
+            <w:tcW w:w="6" w:type="dxa"/>
             <w:tcMar>
               <w:top w:w="0" w:type="dxa"/>
               <w:left w:w="0" w:type="dxa"/>
@@ -349,31 +352,32 @@
       </w:tr>
       <w:tr>
         <w:trPr>
-          <w:trHeight w:val="481"/>
+          <w:trHeight w:val="234"/>
+          <w:tblHeader/>
         </w:trPr>
         <w:tc>
           <w:tcPr>
-            <w:tcW w:w="8" w:type="dxa"/>
-          </w:tcPr>
-          <w:p>
-            <w:pPr>
-              <w:pStyle w:val="EmptyLayoutCell"/>
-            </w:pPr>
-          </w:p>
-        </w:tc>
-        <w:tc>
-          <w:tcPr>
-            <w:tcW w:w="32" w:type="dxa"/>
-          </w:tcPr>
-          <w:p>
-            <w:pPr>
-              <w:pStyle w:val="EmptyLayoutCell"/>
-            </w:pPr>
-          </w:p>
-        </w:tc>
-        <w:tc>
-          <w:tcPr>
-            <w:tcW w:w="1890" w:type="dxa"/>
+            <w:tcW w:w="20" w:type="dxa"/>
+          </w:tcPr>
+          <w:p>
+            <w:pPr>
+              <w:pStyle w:val="EmptyLayoutCell"/>
+            </w:pPr>
+          </w:p>
+        </w:tc>
+        <w:tc>
+          <w:tcPr>
+            <w:tcW w:w="20" w:type="dxa"/>
+          </w:tcPr>
+          <w:p>
+            <w:pPr>
+              <w:pStyle w:val="EmptyLayoutCell"/>
+            </w:pPr>
+          </w:p>
+        </w:tc>
+        <w:tc>
+          <w:tcPr>
+            <w:tcW w:w="1900" w:type="dxa"/>
             <w:gridSpan w:val="2"/>
             <w:vMerge/>
           </w:tcPr>
@@ -385,304 +389,13 @@
         </w:tc>
         <w:tc>
           <w:tcPr>
-            <w:tcW w:w="388" w:type="dxa"/>
-          </w:tcPr>
-          <w:p>
-            <w:pPr>
-              <w:pStyle w:val="EmptyLayoutCell"/>
-            </w:pPr>
-          </w:p>
-        </w:tc>
-        <w:tc>
-          <w:tcPr>
-            <w:tcW w:w="246" w:type="dxa"/>
-          </w:tcPr>
-          <w:p>
-            <w:pPr>
-              <w:pStyle w:val="EmptyLayoutCell"/>
-            </w:pPr>
-          </w:p>
-        </w:tc>
-        <w:tc>
-          <w:tcPr>
-            <w:tcW w:w="2267" w:type="dxa"/>
-          </w:tcPr>
-          <w:p>
-            <w:pPr>
-              <w:pStyle w:val="EmptyLayoutCell"/>
-            </w:pPr>
-          </w:p>
-        </w:tc>
-        <w:tc>
-          <w:tcPr>
-            <w:tcW w:w="4048" w:type="dxa"/>
-          </w:tcPr>
-          <w:p/>
-        </w:tc>
-        <w:tc>
-          <w:tcPr>
-            <w:tcW w:w="498" w:type="dxa"/>
-          </w:tcPr>
-          <w:p>
-            <w:pPr>
-              <w:pStyle w:val="EmptyLayoutCell"/>
-            </w:pPr>
-          </w:p>
-        </w:tc>
-        <w:tc>
-          <w:tcPr>
-            <w:tcW w:w="6497" w:type="dxa"/>
-            <w:gridSpan w:val="5"/>
-            <w:vMerge/>
-          </w:tcPr>
-          <w:p>
-            <w:pPr>
-              <w:pStyle w:val="EmptyLayoutCell"/>
-            </w:pPr>
-          </w:p>
-        </w:tc>
-        <w:tc>
-          <w:tcPr>
-            <w:tcW w:w="164" w:type="dxa"/>
-          </w:tcPr>
-          <w:p>
-            <w:pPr>
-              <w:pStyle w:val="EmptyLayoutCell"/>
-            </w:pPr>
-          </w:p>
-        </w:tc>
-        <w:tc>
-          <w:tcPr>
-            <w:tcW w:w="252" w:type="dxa"/>
-          </w:tcPr>
-          <w:p>
-            <w:pPr>
-              <w:pStyle w:val="EmptyLayoutCell"/>
-            </w:pPr>
-          </w:p>
-        </w:tc>
-      </w:tr>
-      <w:tr>
-        <w:trPr>
-          <w:trHeight w:val="152"/>
-        </w:trPr>
-        <w:tc>
-          <w:tcPr>
-            <w:tcW w:w="8" w:type="dxa"/>
-          </w:tcPr>
-          <w:p>
-            <w:pPr>
-              <w:pStyle w:val="EmptyLayoutCell"/>
-            </w:pPr>
-          </w:p>
-        </w:tc>
-        <w:tc>
-          <w:tcPr>
-            <w:tcW w:w="32" w:type="dxa"/>
-          </w:tcPr>
-          <w:p>
-            <w:pPr>
-              <w:pStyle w:val="EmptyLayoutCell"/>
-            </w:pPr>
-          </w:p>
-        </w:tc>
-        <w:tc>
-          <w:tcPr>
-            <w:tcW w:w="1890" w:type="dxa"/>
-            <w:gridSpan w:val="2"/>
-            <w:vMerge/>
-          </w:tcPr>
-          <w:p>
-            <w:pPr>
-              <w:pStyle w:val="EmptyLayoutCell"/>
-            </w:pPr>
-          </w:p>
-        </w:tc>
-        <w:tc>
-          <w:tcPr>
-            <w:tcW w:w="388" w:type="dxa"/>
-          </w:tcPr>
-          <w:p>
-            <w:pPr>
-              <w:pStyle w:val="EmptyLayoutCell"/>
-            </w:pPr>
-          </w:p>
-        </w:tc>
-        <w:tc>
-          <w:tcPr>
-            <w:tcW w:w="246" w:type="dxa"/>
-          </w:tcPr>
-          <w:p>
-            <w:pPr>
-              <w:pStyle w:val="EmptyLayoutCell"/>
-            </w:pPr>
-          </w:p>
-        </w:tc>
-        <w:tc>
-          <w:tcPr>
-            <w:tcW w:w="2267" w:type="dxa"/>
-          </w:tcPr>
-          <w:p>
-            <w:pPr>
-              <w:pStyle w:val="EmptyLayoutCell"/>
-            </w:pPr>
-          </w:p>
-        </w:tc>
-        <w:tc>
-          <w:tcPr>
-            <w:tcW w:w="4048" w:type="dxa"/>
-          </w:tcPr>
-          <w:p>
-            <w:pPr>
-              <w:pStyle w:val="EmptyLayoutCell"/>
-            </w:pPr>
-          </w:p>
-        </w:tc>
-        <w:tc>
-          <w:tcPr>
-            <w:tcW w:w="498" w:type="dxa"/>
-          </w:tcPr>
-          <w:p>
-            <w:pPr>
-              <w:pStyle w:val="EmptyLayoutCell"/>
-            </w:pPr>
-          </w:p>
-        </w:tc>
-        <w:tc>
-          <w:tcPr>
-            <w:tcW w:w="1896" w:type="dxa"/>
-          </w:tcPr>
-          <w:p>
-            <w:pPr>
-              <w:pStyle w:val="EmptyLayoutCell"/>
-            </w:pPr>
-          </w:p>
-        </w:tc>
-        <w:tc>
-          <w:tcPr>
-            <w:tcW w:w="2142" w:type="dxa"/>
-          </w:tcPr>
-          <w:p>
-            <w:pPr>
-              <w:pStyle w:val="EmptyLayoutCell"/>
-            </w:pPr>
-          </w:p>
-        </w:tc>
-        <w:tc>
-          <w:tcPr>
-            <w:tcW w:w="125" w:type="dxa"/>
-          </w:tcPr>
-          <w:p>
-            <w:pPr>
-              <w:pStyle w:val="EmptyLayoutCell"/>
-            </w:pPr>
-          </w:p>
-        </w:tc>
-        <w:tc>
-          <w:tcPr>
-            <w:tcW w:w="99" w:type="dxa"/>
-          </w:tcPr>
-          <w:p>
-            <w:pPr>
-              <w:pStyle w:val="EmptyLayoutCell"/>
-            </w:pPr>
-          </w:p>
-        </w:tc>
-        <w:tc>
-          <w:tcPr>
-            <w:tcW w:w="2235" w:type="dxa"/>
-          </w:tcPr>
-          <w:p>
-            <w:pPr>
-              <w:pStyle w:val="EmptyLayoutCell"/>
-            </w:pPr>
-          </w:p>
-        </w:tc>
-        <w:tc>
-          <w:tcPr>
-            <w:tcW w:w="164" w:type="dxa"/>
-          </w:tcPr>
-          <w:p>
-            <w:pPr>
-              <w:pStyle w:val="EmptyLayoutCell"/>
-            </w:pPr>
-          </w:p>
-        </w:tc>
-        <w:tc>
-          <w:tcPr>
-            <w:tcW w:w="252" w:type="dxa"/>
-          </w:tcPr>
-          <w:p>
-            <w:pPr>
-              <w:pStyle w:val="EmptyLayoutCell"/>
-            </w:pPr>
-          </w:p>
-        </w:tc>
-      </w:tr>
-      <w:tr>
-        <w:trPr>
-          <w:trHeight w:val="440"/>
-        </w:trPr>
-        <w:tc>
-          <w:tcPr>
-            <w:tcW w:w="8" w:type="dxa"/>
-          </w:tcPr>
-          <w:p>
-            <w:pPr>
-              <w:pStyle w:val="EmptyLayoutCell"/>
-            </w:pPr>
-          </w:p>
-        </w:tc>
-        <w:tc>
-          <w:tcPr>
-            <w:tcW w:w="32" w:type="dxa"/>
-          </w:tcPr>
-          <w:p>
-            <w:pPr>
-              <w:pStyle w:val="EmptyLayoutCell"/>
-            </w:pPr>
-          </w:p>
-        </w:tc>
-        <w:tc>
-          <w:tcPr>
-            <w:tcW w:w="1890" w:type="dxa"/>
-            <w:gridSpan w:val="2"/>
-            <w:vMerge/>
-          </w:tcPr>
-          <w:p>
-            <w:pPr>
-              <w:pStyle w:val="EmptyLayoutCell"/>
-            </w:pPr>
-          </w:p>
-        </w:tc>
-        <w:tc>
-          <w:tcPr>
-            <w:tcW w:w="388" w:type="dxa"/>
-          </w:tcPr>
-          <w:p>
-            <w:pPr>
-              <w:pStyle w:val="EmptyLayoutCell"/>
-            </w:pPr>
-          </w:p>
-        </w:tc>
-        <w:tc>
-          <w:tcPr>
-            <w:tcW w:w="246" w:type="dxa"/>
-          </w:tcPr>
-          <w:p>
-            <w:pPr>
-              <w:pStyle w:val="EmptyLayoutCell"/>
-            </w:pPr>
-          </w:p>
-        </w:tc>
-        <w:tc>
-          <w:tcPr>
-            <w:tcW w:w="10976" w:type="dxa"/>
-            <w:gridSpan w:val="6"/>
+            <w:tcW w:w="10364" w:type="dxa"/>
           </w:tcPr>
           <w:tbl>
             <w:tblPr>
-              <w:tblW w:w="0" w:type="auto"/>
+              <w:tblpPr w:leftFromText="180" w:rightFromText="180" w:vertAnchor="text" w:horzAnchor="margin" w:tblpY="38"/>
+              <w:tblOverlap w:val="never"/>
+              <w:tblW w:w="10364" w:type="dxa"/>
               <w:tblCellMar>
                 <w:left w:w="0" w:type="dxa"/>
                 <w:right w:w="0" w:type="dxa"/>
@@ -690,7 +403,7 @@
               <w:tblLook w:val="0000" w:firstRow="0" w:lastRow="0" w:firstColumn="0" w:lastColumn="0" w:noHBand="0" w:noVBand="0"/>
             </w:tblPr>
             <w:tblGrid>
-              <w:gridCol w:w="10336"/>
+              <w:gridCol w:w="10364"/>
             </w:tblGrid>
             <w:tr>
               <w:trPr>
@@ -699,7 +412,7 @@
               </w:trPr>
               <w:tc>
                 <w:tcPr>
-                  <w:tcW w:w="10837" w:type="dxa"/>
+                  <w:tcW w:w="10364" w:type="dxa"/>
                   <w:tcMar>
                     <w:top w:w="40" w:type="dxa"/>
                     <w:left w:w="40" w:type="dxa"/>
@@ -711,6 +424,14 @@
                   <w:pPr>
                     <w:bidi/>
                     <w:jc w:val="center"/>
+                    <w:rPr>
+                      <w:rFonts w:ascii="Arial" w:eastAsia="Arial" w:hAnsi="Arial" w:cs="Arial"/>
+                      <w:b/>
+                      <w:bCs/>
+                      <w:color w:val="000000"/>
+                      <w:sz w:val="36"/>
+                      <w:szCs w:val="36"/>
+                    </w:rPr>
                   </w:pPr>
                   <w:r>
                     <w:rPr>
@@ -722,7 +443,7 @@
                       <w:szCs w:val="36"/>
                       <w:rtl/>
                     </w:rPr>
-                    <w:t xml:space="preserve"> بيانات المجندين خاصة   - المرحلة </w:t>
+                    <w:t xml:space="preserve">بيانات المجندين خاصة </w:t>
                   </w:r>
                   <w:r>
                     <w:rPr>
@@ -733,94 +454,438 @@
                       <w:sz w:val="36"/>
                       <w:szCs w:val="36"/>
                     </w:rPr>
-                    <w:t xml:space="preserve"> {</w:t>
-                  </w:r>
-                  <w:proofErr w:type="spellStart"/>
-                  <w:r>
-                    <w:rPr>
-                      <w:rFonts w:ascii="Arial" w:eastAsia="Arial" w:hAnsi="Arial" w:cs="Arial"/>
-                      <w:b/>
-                      <w:bCs/>
-                      <w:color w:val="000000"/>
-                      <w:sz w:val="36"/>
-                      <w:szCs w:val="36"/>
-                    </w:rPr>
-                    <w:t>recruitmentArea</w:t>
-                  </w:r>
-                  <w:proofErr w:type="spellEnd"/>
-                  <w:r>
-                    <w:rPr>
-                      <w:rFonts w:ascii="Arial" w:eastAsia="Arial" w:hAnsi="Arial" w:cs="Arial"/>
-                      <w:b/>
-                      <w:bCs/>
-                      <w:color w:val="000000"/>
-                      <w:sz w:val="36"/>
-                      <w:szCs w:val="36"/>
-                    </w:rPr>
-                    <w:t xml:space="preserve">} </w:t>
-                  </w:r>
-                  <w:r>
-                    <w:rPr>
-                      <w:rFonts w:ascii="Arial" w:eastAsia="Arial" w:hAnsi="Arial" w:cs="Arial"/>
-                      <w:b/>
-                      <w:bCs/>
-                      <w:color w:val="000000"/>
-                      <w:sz w:val="36"/>
-                      <w:szCs w:val="36"/>
-                    </w:rPr>
-                    <w:t xml:space="preserve"> </w:t>
-                  </w:r>
-                  <w:r>
-                    <w:rPr>
-                      <w:rFonts w:ascii="Arial" w:eastAsia="Arial" w:hAnsi="Arial" w:cs="Arial"/>
-                      <w:b/>
-                      <w:bCs/>
-                      <w:color w:val="000000"/>
-                      <w:sz w:val="36"/>
-                      <w:szCs w:val="36"/>
-                      <w:rtl/>
-                    </w:rPr>
-                    <w:t>- ت الالتحاق - 2020</w:t>
+                    <w:t>{#search} - {key} - {value}{/search}</w:t>
                   </w:r>
                 </w:p>
               </w:tc>
             </w:tr>
           </w:tbl>
+          <w:p>
+            <w:pPr>
+              <w:pStyle w:val="EmptyLayoutCell"/>
+            </w:pPr>
+          </w:p>
+        </w:tc>
+        <w:tc>
+          <w:tcPr>
+            <w:tcW w:w="9" w:type="dxa"/>
+          </w:tcPr>
+          <w:p>
+            <w:pPr>
+              <w:pStyle w:val="EmptyLayoutCell"/>
+            </w:pPr>
+          </w:p>
+        </w:tc>
+        <w:tc>
+          <w:tcPr>
+            <w:tcW w:w="18" w:type="dxa"/>
+          </w:tcPr>
+          <w:p>
+            <w:pPr>
+              <w:pStyle w:val="EmptyLayoutCell"/>
+            </w:pPr>
+          </w:p>
+        </w:tc>
+        <w:tc>
+          <w:tcPr>
+            <w:tcW w:w="24" w:type="dxa"/>
+          </w:tcPr>
           <w:p/>
         </w:tc>
         <w:tc>
           <w:tcPr>
-            <w:tcW w:w="99" w:type="dxa"/>
-          </w:tcPr>
-          <w:p>
-            <w:pPr>
-              <w:pStyle w:val="EmptyLayoutCell"/>
-            </w:pPr>
-          </w:p>
-        </w:tc>
-        <w:tc>
-          <w:tcPr>
-            <w:tcW w:w="2235" w:type="dxa"/>
-          </w:tcPr>
-          <w:p>
-            <w:pPr>
-              <w:pStyle w:val="EmptyLayoutCell"/>
-            </w:pPr>
-          </w:p>
-        </w:tc>
-        <w:tc>
-          <w:tcPr>
-            <w:tcW w:w="164" w:type="dxa"/>
-          </w:tcPr>
-          <w:p>
-            <w:pPr>
-              <w:pStyle w:val="EmptyLayoutCell"/>
-            </w:pPr>
-          </w:p>
-        </w:tc>
-        <w:tc>
-          <w:tcPr>
-            <w:tcW w:w="252" w:type="dxa"/>
+            <w:tcW w:w="10" w:type="dxa"/>
+          </w:tcPr>
+          <w:p>
+            <w:pPr>
+              <w:pStyle w:val="EmptyLayoutCell"/>
+            </w:pPr>
+          </w:p>
+        </w:tc>
+        <w:tc>
+          <w:tcPr>
+            <w:tcW w:w="3923" w:type="dxa"/>
+            <w:gridSpan w:val="5"/>
+            <w:vMerge/>
+          </w:tcPr>
+          <w:p>
+            <w:pPr>
+              <w:pStyle w:val="EmptyLayoutCell"/>
+            </w:pPr>
+          </w:p>
+        </w:tc>
+        <w:tc>
+          <w:tcPr>
+            <w:tcW w:w="9" w:type="dxa"/>
+          </w:tcPr>
+          <w:p>
+            <w:pPr>
+              <w:pStyle w:val="EmptyLayoutCell"/>
+            </w:pPr>
+          </w:p>
+        </w:tc>
+        <w:tc>
+          <w:tcPr>
+            <w:tcW w:w="6" w:type="dxa"/>
+          </w:tcPr>
+          <w:p>
+            <w:pPr>
+              <w:pStyle w:val="EmptyLayoutCell"/>
+            </w:pPr>
+          </w:p>
+        </w:tc>
+      </w:tr>
+      <w:tr>
+        <w:trPr>
+          <w:trHeight w:val="152"/>
+          <w:tblHeader/>
+        </w:trPr>
+        <w:tc>
+          <w:tcPr>
+            <w:tcW w:w="20" w:type="dxa"/>
+          </w:tcPr>
+          <w:p>
+            <w:pPr>
+              <w:pStyle w:val="EmptyLayoutCell"/>
+            </w:pPr>
+          </w:p>
+        </w:tc>
+        <w:tc>
+          <w:tcPr>
+            <w:tcW w:w="20" w:type="dxa"/>
+          </w:tcPr>
+          <w:p>
+            <w:pPr>
+              <w:pStyle w:val="EmptyLayoutCell"/>
+            </w:pPr>
+          </w:p>
+        </w:tc>
+        <w:tc>
+          <w:tcPr>
+            <w:tcW w:w="1900" w:type="dxa"/>
+            <w:gridSpan w:val="2"/>
+            <w:vMerge/>
+          </w:tcPr>
+          <w:p>
+            <w:pPr>
+              <w:pStyle w:val="EmptyLayoutCell"/>
+            </w:pPr>
+          </w:p>
+        </w:tc>
+        <w:tc>
+          <w:tcPr>
+            <w:tcW w:w="10364" w:type="dxa"/>
+          </w:tcPr>
+          <w:p>
+            <w:pPr>
+              <w:pStyle w:val="EmptyLayoutCell"/>
+            </w:pPr>
+          </w:p>
+        </w:tc>
+        <w:tc>
+          <w:tcPr>
+            <w:tcW w:w="9" w:type="dxa"/>
+          </w:tcPr>
+          <w:p>
+            <w:pPr>
+              <w:pStyle w:val="EmptyLayoutCell"/>
+            </w:pPr>
+          </w:p>
+        </w:tc>
+        <w:tc>
+          <w:tcPr>
+            <w:tcW w:w="18" w:type="dxa"/>
+          </w:tcPr>
+          <w:p>
+            <w:pPr>
+              <w:pStyle w:val="EmptyLayoutCell"/>
+            </w:pPr>
+          </w:p>
+        </w:tc>
+        <w:tc>
+          <w:tcPr>
+            <w:tcW w:w="24" w:type="dxa"/>
+          </w:tcPr>
+          <w:p>
+            <w:pPr>
+              <w:pStyle w:val="EmptyLayoutCell"/>
+            </w:pPr>
+          </w:p>
+        </w:tc>
+        <w:tc>
+          <w:tcPr>
+            <w:tcW w:w="10" w:type="dxa"/>
+          </w:tcPr>
+          <w:p>
+            <w:pPr>
+              <w:pStyle w:val="EmptyLayoutCell"/>
+            </w:pPr>
+          </w:p>
+        </w:tc>
+        <w:tc>
+          <w:tcPr>
+            <w:tcW w:w="1759" w:type="dxa"/>
+          </w:tcPr>
+          <w:tbl>
+            <w:tblPr>
+              <w:tblpPr w:leftFromText="180" w:rightFromText="180" w:vertAnchor="text" w:horzAnchor="margin" w:tblpXSpec="center" w:tblpY="-390"/>
+              <w:tblOverlap w:val="never"/>
+              <w:tblW w:w="1731" w:type="dxa"/>
+              <w:tblCellMar>
+                <w:left w:w="0" w:type="dxa"/>
+                <w:right w:w="0" w:type="dxa"/>
+              </w:tblCellMar>
+              <w:tblLook w:val="0000" w:firstRow="0" w:lastRow="0" w:firstColumn="0" w:lastColumn="0" w:noHBand="0" w:noVBand="0"/>
+            </w:tblPr>
+            <w:tblGrid>
+              <w:gridCol w:w="1731"/>
+            </w:tblGrid>
+            <w:tr>
+              <w:trPr>
+                <w:trHeight w:val="351"/>
+              </w:trPr>
+              <w:tc>
+                <w:tcPr>
+                  <w:tcW w:w="1731" w:type="dxa"/>
+                  <w:tcMar>
+                    <w:top w:w="40" w:type="dxa"/>
+                    <w:left w:w="40" w:type="dxa"/>
+                    <w:bottom w:w="40" w:type="dxa"/>
+                    <w:right w:w="40" w:type="dxa"/>
+                  </w:tcMar>
+                </w:tcPr>
+                <w:p>
+                  <w:pPr>
+                    <w:bidi/>
+                  </w:pPr>
+                  <w:r>
+                    <w:rPr>
+                      <w:rFonts w:ascii="Arial" w:eastAsia="Arial" w:hAnsi="Arial" w:cs="Arial"/>
+                      <w:b/>
+                      <w:bCs/>
+                      <w:color w:val="000000"/>
+                      <w:sz w:val="28"/>
+                      <w:szCs w:val="28"/>
+                    </w:rPr>
+                    <w:t>{total}</w:t>
+                  </w:r>
+                </w:p>
+              </w:tc>
+            </w:tr>
+          </w:tbl>
+          <w:p>
+            <w:pPr>
+              <w:pStyle w:val="EmptyLayoutCell"/>
+            </w:pPr>
+          </w:p>
+        </w:tc>
+        <w:tc>
+          <w:tcPr>
+            <w:tcW w:w="1940" w:type="dxa"/>
+          </w:tcPr>
+          <w:tbl>
+            <w:tblPr>
+              <w:tblpPr w:leftFromText="180" w:rightFromText="180" w:vertAnchor="text" w:horzAnchor="margin" w:tblpXSpec="center" w:tblpY="-172"/>
+              <w:tblOverlap w:val="never"/>
+              <w:tblW w:w="1522" w:type="dxa"/>
+              <w:tblCellMar>
+                <w:left w:w="0" w:type="dxa"/>
+                <w:right w:w="0" w:type="dxa"/>
+              </w:tblCellMar>
+              <w:tblLook w:val="0000" w:firstRow="0" w:lastRow="0" w:firstColumn="0" w:lastColumn="0" w:noHBand="0" w:noVBand="0"/>
+            </w:tblPr>
+            <w:tblGrid>
+              <w:gridCol w:w="1522"/>
+            </w:tblGrid>
+            <w:tr>
+              <w:trPr>
+                <w:trHeight w:val="403"/>
+              </w:trPr>
+              <w:tc>
+                <w:tcPr>
+                  <w:tcW w:w="1522" w:type="dxa"/>
+                  <w:tcMar>
+                    <w:top w:w="40" w:type="dxa"/>
+                    <w:left w:w="40" w:type="dxa"/>
+                    <w:bottom w:w="40" w:type="dxa"/>
+                    <w:right w:w="40" w:type="dxa"/>
+                  </w:tcMar>
+                </w:tcPr>
+                <w:p>
+                  <w:pPr>
+                    <w:bidi/>
+                    <w:jc w:val="right"/>
+                  </w:pPr>
+                  <w:r>
+                    <w:rPr>
+                      <w:rFonts w:ascii="Arial" w:eastAsia="Arial" w:hAnsi="Arial" w:cs="Arial"/>
+                      <w:b/>
+                      <w:bCs/>
+                      <w:color w:val="000000"/>
+                      <w:sz w:val="28"/>
+                      <w:szCs w:val="28"/>
+                      <w:rtl/>
+                    </w:rPr>
+                    <w:t>العدد الكلى :</w:t>
+                  </w:r>
+                </w:p>
+              </w:tc>
+            </w:tr>
+          </w:tbl>
+          <w:p>
+            <w:pPr>
+              <w:pStyle w:val="EmptyLayoutCell"/>
+            </w:pPr>
+          </w:p>
+        </w:tc>
+        <w:tc>
+          <w:tcPr>
+            <w:tcW w:w="52" w:type="dxa"/>
+          </w:tcPr>
+          <w:p>
+            <w:pPr>
+              <w:pStyle w:val="EmptyLayoutCell"/>
+            </w:pPr>
+          </w:p>
+        </w:tc>
+        <w:tc>
+          <w:tcPr>
+            <w:tcW w:w="51" w:type="dxa"/>
+          </w:tcPr>
+          <w:p>
+            <w:pPr>
+              <w:pStyle w:val="EmptyLayoutCell"/>
+            </w:pPr>
+          </w:p>
+        </w:tc>
+        <w:tc>
+          <w:tcPr>
+            <w:tcW w:w="121" w:type="dxa"/>
+          </w:tcPr>
+          <w:p>
+            <w:pPr>
+              <w:pStyle w:val="EmptyLayoutCell"/>
+            </w:pPr>
+          </w:p>
+        </w:tc>
+        <w:tc>
+          <w:tcPr>
+            <w:tcW w:w="9" w:type="dxa"/>
+          </w:tcPr>
+          <w:p>
+            <w:pPr>
+              <w:pStyle w:val="EmptyLayoutCell"/>
+            </w:pPr>
+          </w:p>
+        </w:tc>
+        <w:tc>
+          <w:tcPr>
+            <w:tcW w:w="6" w:type="dxa"/>
+          </w:tcPr>
+          <w:p>
+            <w:pPr>
+              <w:pStyle w:val="EmptyLayoutCell"/>
+            </w:pPr>
+          </w:p>
+        </w:tc>
+      </w:tr>
+      <w:tr>
+        <w:trPr>
+          <w:trHeight w:val="117"/>
+          <w:tblHeader/>
+        </w:trPr>
+        <w:tc>
+          <w:tcPr>
+            <w:tcW w:w="20" w:type="dxa"/>
+          </w:tcPr>
+          <w:p>
+            <w:pPr>
+              <w:pStyle w:val="EmptyLayoutCell"/>
+            </w:pPr>
+          </w:p>
+        </w:tc>
+        <w:tc>
+          <w:tcPr>
+            <w:tcW w:w="20" w:type="dxa"/>
+          </w:tcPr>
+          <w:p>
+            <w:pPr>
+              <w:pStyle w:val="EmptyLayoutCell"/>
+            </w:pPr>
+          </w:p>
+        </w:tc>
+        <w:tc>
+          <w:tcPr>
+            <w:tcW w:w="1900" w:type="dxa"/>
+            <w:gridSpan w:val="2"/>
+            <w:vMerge/>
+          </w:tcPr>
+          <w:p>
+            <w:pPr>
+              <w:pStyle w:val="EmptyLayoutCell"/>
+            </w:pPr>
+          </w:p>
+        </w:tc>
+        <w:tc>
+          <w:tcPr>
+            <w:tcW w:w="10364" w:type="dxa"/>
+          </w:tcPr>
+          <w:p>
+            <w:pPr>
+              <w:pStyle w:val="EmptyLayoutCell"/>
+            </w:pPr>
+          </w:p>
+        </w:tc>
+        <w:tc>
+          <w:tcPr>
+            <w:tcW w:w="9" w:type="dxa"/>
+          </w:tcPr>
+          <w:p>
+            <w:pPr>
+              <w:pStyle w:val="EmptyLayoutCell"/>
+            </w:pPr>
+          </w:p>
+        </w:tc>
+        <w:tc>
+          <w:tcPr>
+            <w:tcW w:w="3803" w:type="dxa"/>
+            <w:gridSpan w:val="6"/>
+          </w:tcPr>
+          <w:p/>
+        </w:tc>
+        <w:tc>
+          <w:tcPr>
+            <w:tcW w:w="51" w:type="dxa"/>
+          </w:tcPr>
+          <w:p>
+            <w:pPr>
+              <w:pStyle w:val="EmptyLayoutCell"/>
+            </w:pPr>
+          </w:p>
+        </w:tc>
+        <w:tc>
+          <w:tcPr>
+            <w:tcW w:w="121" w:type="dxa"/>
+          </w:tcPr>
+          <w:p>
+            <w:pPr>
+              <w:pStyle w:val="EmptyLayoutCell"/>
+            </w:pPr>
+          </w:p>
+        </w:tc>
+        <w:tc>
+          <w:tcPr>
+            <w:tcW w:w="9" w:type="dxa"/>
+          </w:tcPr>
+          <w:p>
+            <w:pPr>
+              <w:pStyle w:val="EmptyLayoutCell"/>
+            </w:pPr>
+          </w:p>
+        </w:tc>
+        <w:tc>
+          <w:tcPr>
+            <w:tcW w:w="6" w:type="dxa"/>
           </w:tcPr>
           <w:p>
             <w:pPr>
@@ -832,30 +897,31 @@
       <w:tr>
         <w:trPr>
           <w:trHeight w:val="22"/>
+          <w:tblHeader/>
         </w:trPr>
         <w:tc>
           <w:tcPr>
-            <w:tcW w:w="8" w:type="dxa"/>
-          </w:tcPr>
-          <w:p>
-            <w:pPr>
-              <w:pStyle w:val="EmptyLayoutCell"/>
-            </w:pPr>
-          </w:p>
-        </w:tc>
-        <w:tc>
-          <w:tcPr>
-            <w:tcW w:w="32" w:type="dxa"/>
-          </w:tcPr>
-          <w:p>
-            <w:pPr>
-              <w:pStyle w:val="EmptyLayoutCell"/>
-            </w:pPr>
-          </w:p>
-        </w:tc>
-        <w:tc>
-          <w:tcPr>
-            <w:tcW w:w="1890" w:type="dxa"/>
+            <w:tcW w:w="20" w:type="dxa"/>
+          </w:tcPr>
+          <w:p>
+            <w:pPr>
+              <w:pStyle w:val="EmptyLayoutCell"/>
+            </w:pPr>
+          </w:p>
+        </w:tc>
+        <w:tc>
+          <w:tcPr>
+            <w:tcW w:w="20" w:type="dxa"/>
+          </w:tcPr>
+          <w:p>
+            <w:pPr>
+              <w:pStyle w:val="EmptyLayoutCell"/>
+            </w:pPr>
+          </w:p>
+        </w:tc>
+        <w:tc>
+          <w:tcPr>
+            <w:tcW w:w="1900" w:type="dxa"/>
             <w:gridSpan w:val="2"/>
             <w:vMerge/>
           </w:tcPr>
@@ -867,117 +933,117 @@
         </w:tc>
         <w:tc>
           <w:tcPr>
-            <w:tcW w:w="388" w:type="dxa"/>
-          </w:tcPr>
-          <w:p>
-            <w:pPr>
-              <w:pStyle w:val="EmptyLayoutCell"/>
-            </w:pPr>
-          </w:p>
-        </w:tc>
-        <w:tc>
-          <w:tcPr>
-            <w:tcW w:w="246" w:type="dxa"/>
-          </w:tcPr>
-          <w:p>
-            <w:pPr>
-              <w:pStyle w:val="EmptyLayoutCell"/>
-            </w:pPr>
-          </w:p>
-        </w:tc>
-        <w:tc>
-          <w:tcPr>
-            <w:tcW w:w="2267" w:type="dxa"/>
-          </w:tcPr>
-          <w:p>
-            <w:pPr>
-              <w:pStyle w:val="EmptyLayoutCell"/>
-            </w:pPr>
-          </w:p>
-        </w:tc>
-        <w:tc>
-          <w:tcPr>
-            <w:tcW w:w="4048" w:type="dxa"/>
-          </w:tcPr>
-          <w:p>
-            <w:pPr>
-              <w:pStyle w:val="EmptyLayoutCell"/>
-            </w:pPr>
-          </w:p>
-        </w:tc>
-        <w:tc>
-          <w:tcPr>
-            <w:tcW w:w="498" w:type="dxa"/>
-          </w:tcPr>
-          <w:p>
-            <w:pPr>
-              <w:pStyle w:val="EmptyLayoutCell"/>
-            </w:pPr>
-          </w:p>
-        </w:tc>
-        <w:tc>
-          <w:tcPr>
-            <w:tcW w:w="1896" w:type="dxa"/>
-          </w:tcPr>
-          <w:p>
-            <w:pPr>
-              <w:pStyle w:val="EmptyLayoutCell"/>
-            </w:pPr>
-          </w:p>
-        </w:tc>
-        <w:tc>
-          <w:tcPr>
-            <w:tcW w:w="2142" w:type="dxa"/>
-          </w:tcPr>
-          <w:p>
-            <w:pPr>
-              <w:pStyle w:val="EmptyLayoutCell"/>
-            </w:pPr>
-          </w:p>
-        </w:tc>
-        <w:tc>
-          <w:tcPr>
-            <w:tcW w:w="125" w:type="dxa"/>
-          </w:tcPr>
-          <w:p>
-            <w:pPr>
-              <w:pStyle w:val="EmptyLayoutCell"/>
-            </w:pPr>
-          </w:p>
-        </w:tc>
-        <w:tc>
-          <w:tcPr>
-            <w:tcW w:w="99" w:type="dxa"/>
-          </w:tcPr>
-          <w:p>
-            <w:pPr>
-              <w:pStyle w:val="EmptyLayoutCell"/>
-            </w:pPr>
-          </w:p>
-        </w:tc>
-        <w:tc>
-          <w:tcPr>
-            <w:tcW w:w="2235" w:type="dxa"/>
-          </w:tcPr>
-          <w:p>
-            <w:pPr>
-              <w:pStyle w:val="EmptyLayoutCell"/>
-            </w:pPr>
-          </w:p>
-        </w:tc>
-        <w:tc>
-          <w:tcPr>
-            <w:tcW w:w="164" w:type="dxa"/>
-          </w:tcPr>
-          <w:p>
-            <w:pPr>
-              <w:pStyle w:val="EmptyLayoutCell"/>
-            </w:pPr>
-          </w:p>
-        </w:tc>
-        <w:tc>
-          <w:tcPr>
-            <w:tcW w:w="252" w:type="dxa"/>
+            <w:tcW w:w="10364" w:type="dxa"/>
+          </w:tcPr>
+          <w:p>
+            <w:pPr>
+              <w:pStyle w:val="EmptyLayoutCell"/>
+            </w:pPr>
+          </w:p>
+        </w:tc>
+        <w:tc>
+          <w:tcPr>
+            <w:tcW w:w="9" w:type="dxa"/>
+          </w:tcPr>
+          <w:p>
+            <w:pPr>
+              <w:pStyle w:val="EmptyLayoutCell"/>
+            </w:pPr>
+          </w:p>
+        </w:tc>
+        <w:tc>
+          <w:tcPr>
+            <w:tcW w:w="18" w:type="dxa"/>
+          </w:tcPr>
+          <w:p>
+            <w:pPr>
+              <w:pStyle w:val="EmptyLayoutCell"/>
+            </w:pPr>
+          </w:p>
+        </w:tc>
+        <w:tc>
+          <w:tcPr>
+            <w:tcW w:w="24" w:type="dxa"/>
+          </w:tcPr>
+          <w:p>
+            <w:pPr>
+              <w:pStyle w:val="EmptyLayoutCell"/>
+            </w:pPr>
+          </w:p>
+        </w:tc>
+        <w:tc>
+          <w:tcPr>
+            <w:tcW w:w="10" w:type="dxa"/>
+          </w:tcPr>
+          <w:p>
+            <w:pPr>
+              <w:pStyle w:val="EmptyLayoutCell"/>
+            </w:pPr>
+          </w:p>
+        </w:tc>
+        <w:tc>
+          <w:tcPr>
+            <w:tcW w:w="1759" w:type="dxa"/>
+          </w:tcPr>
+          <w:p>
+            <w:pPr>
+              <w:pStyle w:val="EmptyLayoutCell"/>
+            </w:pPr>
+          </w:p>
+        </w:tc>
+        <w:tc>
+          <w:tcPr>
+            <w:tcW w:w="1940" w:type="dxa"/>
+          </w:tcPr>
+          <w:p>
+            <w:pPr>
+              <w:pStyle w:val="EmptyLayoutCell"/>
+            </w:pPr>
+          </w:p>
+        </w:tc>
+        <w:tc>
+          <w:tcPr>
+            <w:tcW w:w="52" w:type="dxa"/>
+          </w:tcPr>
+          <w:p>
+            <w:pPr>
+              <w:pStyle w:val="EmptyLayoutCell"/>
+            </w:pPr>
+          </w:p>
+        </w:tc>
+        <w:tc>
+          <w:tcPr>
+            <w:tcW w:w="51" w:type="dxa"/>
+          </w:tcPr>
+          <w:p>
+            <w:pPr>
+              <w:pStyle w:val="EmptyLayoutCell"/>
+            </w:pPr>
+          </w:p>
+        </w:tc>
+        <w:tc>
+          <w:tcPr>
+            <w:tcW w:w="121" w:type="dxa"/>
+          </w:tcPr>
+          <w:p>
+            <w:pPr>
+              <w:pStyle w:val="EmptyLayoutCell"/>
+            </w:pPr>
+          </w:p>
+        </w:tc>
+        <w:tc>
+          <w:tcPr>
+            <w:tcW w:w="9" w:type="dxa"/>
+          </w:tcPr>
+          <w:p>
+            <w:pPr>
+              <w:pStyle w:val="EmptyLayoutCell"/>
+            </w:pPr>
+          </w:p>
+        </w:tc>
+        <w:tc>
+          <w:tcPr>
+            <w:tcW w:w="6" w:type="dxa"/>
           </w:tcPr>
           <w:p>
             <w:pPr>
@@ -992,157 +1058,157 @@
         </w:trPr>
         <w:tc>
           <w:tcPr>
-            <w:tcW w:w="8" w:type="dxa"/>
-          </w:tcPr>
-          <w:p>
-            <w:pPr>
-              <w:pStyle w:val="EmptyLayoutCell"/>
-            </w:pPr>
-          </w:p>
-        </w:tc>
-        <w:tc>
-          <w:tcPr>
-            <w:tcW w:w="32" w:type="dxa"/>
-          </w:tcPr>
-          <w:p>
-            <w:pPr>
-              <w:pStyle w:val="EmptyLayoutCell"/>
-            </w:pPr>
-          </w:p>
-        </w:tc>
-        <w:tc>
-          <w:tcPr>
-            <w:tcW w:w="23" w:type="dxa"/>
-          </w:tcPr>
-          <w:p>
-            <w:pPr>
-              <w:pStyle w:val="EmptyLayoutCell"/>
-            </w:pPr>
-          </w:p>
-        </w:tc>
-        <w:tc>
-          <w:tcPr>
-            <w:tcW w:w="1867" w:type="dxa"/>
-          </w:tcPr>
-          <w:p>
-            <w:pPr>
-              <w:pStyle w:val="EmptyLayoutCell"/>
-            </w:pPr>
-          </w:p>
-        </w:tc>
-        <w:tc>
-          <w:tcPr>
-            <w:tcW w:w="388" w:type="dxa"/>
-          </w:tcPr>
-          <w:p>
-            <w:pPr>
-              <w:pStyle w:val="EmptyLayoutCell"/>
-            </w:pPr>
-          </w:p>
-        </w:tc>
-        <w:tc>
-          <w:tcPr>
-            <w:tcW w:w="246" w:type="dxa"/>
-          </w:tcPr>
-          <w:p>
-            <w:pPr>
-              <w:pStyle w:val="EmptyLayoutCell"/>
-            </w:pPr>
-          </w:p>
-        </w:tc>
-        <w:tc>
-          <w:tcPr>
-            <w:tcW w:w="2267" w:type="dxa"/>
-          </w:tcPr>
-          <w:p>
-            <w:pPr>
-              <w:pStyle w:val="EmptyLayoutCell"/>
-            </w:pPr>
-          </w:p>
-        </w:tc>
-        <w:tc>
-          <w:tcPr>
-            <w:tcW w:w="4048" w:type="dxa"/>
-          </w:tcPr>
-          <w:p>
-            <w:pPr>
-              <w:pStyle w:val="EmptyLayoutCell"/>
-            </w:pPr>
-          </w:p>
-        </w:tc>
-        <w:tc>
-          <w:tcPr>
-            <w:tcW w:w="498" w:type="dxa"/>
-          </w:tcPr>
-          <w:p>
-            <w:pPr>
-              <w:pStyle w:val="EmptyLayoutCell"/>
-            </w:pPr>
-          </w:p>
-        </w:tc>
-        <w:tc>
-          <w:tcPr>
-            <w:tcW w:w="1896" w:type="dxa"/>
-          </w:tcPr>
-          <w:p>
-            <w:pPr>
-              <w:pStyle w:val="EmptyLayoutCell"/>
-            </w:pPr>
-          </w:p>
-        </w:tc>
-        <w:tc>
-          <w:tcPr>
-            <w:tcW w:w="2142" w:type="dxa"/>
-          </w:tcPr>
-          <w:p>
-            <w:pPr>
-              <w:pStyle w:val="EmptyLayoutCell"/>
-            </w:pPr>
-          </w:p>
-        </w:tc>
-        <w:tc>
-          <w:tcPr>
-            <w:tcW w:w="125" w:type="dxa"/>
-          </w:tcPr>
-          <w:p>
-            <w:pPr>
-              <w:pStyle w:val="EmptyLayoutCell"/>
-            </w:pPr>
-          </w:p>
-        </w:tc>
-        <w:tc>
-          <w:tcPr>
-            <w:tcW w:w="99" w:type="dxa"/>
-          </w:tcPr>
-          <w:p>
-            <w:pPr>
-              <w:pStyle w:val="EmptyLayoutCell"/>
-            </w:pPr>
-          </w:p>
-        </w:tc>
-        <w:tc>
-          <w:tcPr>
-            <w:tcW w:w="2235" w:type="dxa"/>
-          </w:tcPr>
-          <w:p>
-            <w:pPr>
-              <w:pStyle w:val="EmptyLayoutCell"/>
-            </w:pPr>
-          </w:p>
-        </w:tc>
-        <w:tc>
-          <w:tcPr>
-            <w:tcW w:w="164" w:type="dxa"/>
-          </w:tcPr>
-          <w:p>
-            <w:pPr>
-              <w:pStyle w:val="EmptyLayoutCell"/>
-            </w:pPr>
-          </w:p>
-        </w:tc>
-        <w:tc>
-          <w:tcPr>
-            <w:tcW w:w="252" w:type="dxa"/>
+            <w:tcW w:w="20" w:type="dxa"/>
+          </w:tcPr>
+          <w:p>
+            <w:pPr>
+              <w:pStyle w:val="EmptyLayoutCell"/>
+            </w:pPr>
+          </w:p>
+        </w:tc>
+        <w:tc>
+          <w:tcPr>
+            <w:tcW w:w="20" w:type="dxa"/>
+          </w:tcPr>
+          <w:p>
+            <w:pPr>
+              <w:pStyle w:val="EmptyLayoutCell"/>
+            </w:pPr>
+          </w:p>
+        </w:tc>
+        <w:tc>
+          <w:tcPr>
+            <w:tcW w:w="24" w:type="dxa"/>
+          </w:tcPr>
+          <w:p>
+            <w:pPr>
+              <w:pStyle w:val="EmptyLayoutCell"/>
+            </w:pPr>
+          </w:p>
+        </w:tc>
+        <w:tc>
+          <w:tcPr>
+            <w:tcW w:w="1876" w:type="dxa"/>
+          </w:tcPr>
+          <w:p>
+            <w:pPr>
+              <w:pStyle w:val="EmptyLayoutCell"/>
+            </w:pPr>
+          </w:p>
+        </w:tc>
+        <w:tc>
+          <w:tcPr>
+            <w:tcW w:w="10364" w:type="dxa"/>
+          </w:tcPr>
+          <w:p>
+            <w:pPr>
+              <w:pStyle w:val="EmptyLayoutCell"/>
+            </w:pPr>
+          </w:p>
+        </w:tc>
+        <w:tc>
+          <w:tcPr>
+            <w:tcW w:w="9" w:type="dxa"/>
+          </w:tcPr>
+          <w:p>
+            <w:pPr>
+              <w:pStyle w:val="EmptyLayoutCell"/>
+            </w:pPr>
+          </w:p>
+        </w:tc>
+        <w:tc>
+          <w:tcPr>
+            <w:tcW w:w="18" w:type="dxa"/>
+          </w:tcPr>
+          <w:p>
+            <w:pPr>
+              <w:pStyle w:val="EmptyLayoutCell"/>
+            </w:pPr>
+          </w:p>
+        </w:tc>
+        <w:tc>
+          <w:tcPr>
+            <w:tcW w:w="24" w:type="dxa"/>
+          </w:tcPr>
+          <w:p>
+            <w:pPr>
+              <w:pStyle w:val="EmptyLayoutCell"/>
+            </w:pPr>
+          </w:p>
+        </w:tc>
+        <w:tc>
+          <w:tcPr>
+            <w:tcW w:w="10" w:type="dxa"/>
+          </w:tcPr>
+          <w:p>
+            <w:pPr>
+              <w:pStyle w:val="EmptyLayoutCell"/>
+            </w:pPr>
+          </w:p>
+        </w:tc>
+        <w:tc>
+          <w:tcPr>
+            <w:tcW w:w="1759" w:type="dxa"/>
+          </w:tcPr>
+          <w:p>
+            <w:pPr>
+              <w:pStyle w:val="EmptyLayoutCell"/>
+            </w:pPr>
+          </w:p>
+        </w:tc>
+        <w:tc>
+          <w:tcPr>
+            <w:tcW w:w="1940" w:type="dxa"/>
+          </w:tcPr>
+          <w:p>
+            <w:pPr>
+              <w:pStyle w:val="EmptyLayoutCell"/>
+            </w:pPr>
+          </w:p>
+        </w:tc>
+        <w:tc>
+          <w:tcPr>
+            <w:tcW w:w="52" w:type="dxa"/>
+          </w:tcPr>
+          <w:p>
+            <w:pPr>
+              <w:pStyle w:val="EmptyLayoutCell"/>
+            </w:pPr>
+          </w:p>
+        </w:tc>
+        <w:tc>
+          <w:tcPr>
+            <w:tcW w:w="51" w:type="dxa"/>
+          </w:tcPr>
+          <w:p>
+            <w:pPr>
+              <w:pStyle w:val="EmptyLayoutCell"/>
+            </w:pPr>
+          </w:p>
+        </w:tc>
+        <w:tc>
+          <w:tcPr>
+            <w:tcW w:w="121" w:type="dxa"/>
+          </w:tcPr>
+          <w:p>
+            <w:pPr>
+              <w:pStyle w:val="EmptyLayoutCell"/>
+            </w:pPr>
+          </w:p>
+        </w:tc>
+        <w:tc>
+          <w:tcPr>
+            <w:tcW w:w="9" w:type="dxa"/>
+          </w:tcPr>
+          <w:p>
+            <w:pPr>
+              <w:pStyle w:val="EmptyLayoutCell"/>
+            </w:pPr>
+          </w:p>
+        </w:tc>
+        <w:tc>
+          <w:tcPr>
+            <w:tcW w:w="6" w:type="dxa"/>
           </w:tcPr>
           <w:p>
             <w:pPr>
@@ -1157,37 +1223,37 @@
         </w:trPr>
         <w:tc>
           <w:tcPr>
-            <w:tcW w:w="8" w:type="dxa"/>
-          </w:tcPr>
-          <w:p>
-            <w:pPr>
-              <w:pStyle w:val="EmptyLayoutCell"/>
-            </w:pPr>
-          </w:p>
-        </w:tc>
-        <w:tc>
-          <w:tcPr>
-            <w:tcW w:w="32" w:type="dxa"/>
-          </w:tcPr>
-          <w:p>
-            <w:pPr>
-              <w:pStyle w:val="EmptyLayoutCell"/>
-            </w:pPr>
-          </w:p>
-        </w:tc>
-        <w:tc>
-          <w:tcPr>
-            <w:tcW w:w="23" w:type="dxa"/>
-          </w:tcPr>
-          <w:p>
-            <w:pPr>
-              <w:pStyle w:val="EmptyLayoutCell"/>
-            </w:pPr>
-          </w:p>
-        </w:tc>
-        <w:tc>
-          <w:tcPr>
-            <w:tcW w:w="2255" w:type="dxa"/>
+            <w:tcW w:w="20" w:type="dxa"/>
+          </w:tcPr>
+          <w:p>
+            <w:pPr>
+              <w:pStyle w:val="EmptyLayoutCell"/>
+            </w:pPr>
+          </w:p>
+        </w:tc>
+        <w:tc>
+          <w:tcPr>
+            <w:tcW w:w="20" w:type="dxa"/>
+          </w:tcPr>
+          <w:p>
+            <w:pPr>
+              <w:pStyle w:val="EmptyLayoutCell"/>
+            </w:pPr>
+          </w:p>
+        </w:tc>
+        <w:tc>
+          <w:tcPr>
+            <w:tcW w:w="24" w:type="dxa"/>
+          </w:tcPr>
+          <w:p>
+            <w:pPr>
+              <w:pStyle w:val="EmptyLayoutCell"/>
+            </w:pPr>
+          </w:p>
+        </w:tc>
+        <w:tc>
+          <w:tcPr>
+            <w:tcW w:w="12240" w:type="dxa"/>
             <w:gridSpan w:val="2"/>
           </w:tcPr>
           <w:tbl>
@@ -1224,7 +1290,7 @@
                       <w:color w:val="000000"/>
                       <w:sz w:val="26"/>
                     </w:rPr>
-                    <w:t>2021 / 3 / 23</w:t>
+                    <w:t>{date}</w:t>
                   </w:r>
                 </w:p>
               </w:tc>
@@ -1234,61 +1300,291 @@
         </w:tc>
         <w:tc>
           <w:tcPr>
-            <w:tcW w:w="246" w:type="dxa"/>
-          </w:tcPr>
-          <w:p>
-            <w:pPr>
-              <w:pStyle w:val="EmptyLayoutCell"/>
-            </w:pPr>
-          </w:p>
-        </w:tc>
-        <w:tc>
-          <w:tcPr>
-            <w:tcW w:w="2267" w:type="dxa"/>
-          </w:tcPr>
-          <w:p>
-            <w:pPr>
-              <w:pStyle w:val="EmptyLayoutCell"/>
-            </w:pPr>
-          </w:p>
-        </w:tc>
-        <w:tc>
-          <w:tcPr>
-            <w:tcW w:w="4048" w:type="dxa"/>
-          </w:tcPr>
-          <w:p>
-            <w:pPr>
-              <w:pStyle w:val="EmptyLayoutCell"/>
-            </w:pPr>
-          </w:p>
-        </w:tc>
-        <w:tc>
-          <w:tcPr>
-            <w:tcW w:w="498" w:type="dxa"/>
-          </w:tcPr>
-          <w:p>
-            <w:pPr>
-              <w:pStyle w:val="EmptyLayoutCell"/>
-            </w:pPr>
-          </w:p>
-        </w:tc>
-        <w:tc>
-          <w:tcPr>
-            <w:tcW w:w="1896" w:type="dxa"/>
-          </w:tcPr>
-          <w:p>
-            <w:pPr>
-              <w:pStyle w:val="EmptyLayoutCell"/>
-            </w:pPr>
-          </w:p>
-        </w:tc>
-        <w:tc>
-          <w:tcPr>
-            <w:tcW w:w="2142" w:type="dxa"/>
+            <w:tcW w:w="9" w:type="dxa"/>
+          </w:tcPr>
+          <w:p>
+            <w:pPr>
+              <w:pStyle w:val="EmptyLayoutCell"/>
+            </w:pPr>
+          </w:p>
+        </w:tc>
+        <w:tc>
+          <w:tcPr>
+            <w:tcW w:w="18" w:type="dxa"/>
+          </w:tcPr>
+          <w:p>
+            <w:pPr>
+              <w:pStyle w:val="EmptyLayoutCell"/>
+            </w:pPr>
+          </w:p>
+        </w:tc>
+        <w:tc>
+          <w:tcPr>
+            <w:tcW w:w="24" w:type="dxa"/>
+          </w:tcPr>
+          <w:p>
+            <w:pPr>
+              <w:pStyle w:val="EmptyLayoutCell"/>
+            </w:pPr>
+          </w:p>
+        </w:tc>
+        <w:tc>
+          <w:tcPr>
+            <w:tcW w:w="10" w:type="dxa"/>
+          </w:tcPr>
+          <w:p>
+            <w:pPr>
+              <w:pStyle w:val="EmptyLayoutCell"/>
+            </w:pPr>
+          </w:p>
+        </w:tc>
+        <w:tc>
+          <w:tcPr>
+            <w:tcW w:w="1759" w:type="dxa"/>
+          </w:tcPr>
+          <w:p>
+            <w:pPr>
+              <w:pStyle w:val="EmptyLayoutCell"/>
+            </w:pPr>
+          </w:p>
+        </w:tc>
+        <w:tc>
+          <w:tcPr>
+            <w:tcW w:w="1940" w:type="dxa"/>
+          </w:tcPr>
+          <w:p/>
+        </w:tc>
+        <w:tc>
+          <w:tcPr>
+            <w:tcW w:w="52" w:type="dxa"/>
+          </w:tcPr>
+          <w:p>
+            <w:pPr>
+              <w:pStyle w:val="EmptyLayoutCell"/>
+            </w:pPr>
+          </w:p>
+        </w:tc>
+        <w:tc>
+          <w:tcPr>
+            <w:tcW w:w="51" w:type="dxa"/>
+          </w:tcPr>
+          <w:p>
+            <w:pPr>
+              <w:pStyle w:val="EmptyLayoutCell"/>
+            </w:pPr>
+          </w:p>
+        </w:tc>
+        <w:tc>
+          <w:tcPr>
+            <w:tcW w:w="121" w:type="dxa"/>
+          </w:tcPr>
+          <w:p/>
+        </w:tc>
+        <w:tc>
+          <w:tcPr>
+            <w:tcW w:w="9" w:type="dxa"/>
+          </w:tcPr>
+          <w:p>
+            <w:pPr>
+              <w:pStyle w:val="EmptyLayoutCell"/>
+            </w:pPr>
+          </w:p>
+        </w:tc>
+        <w:tc>
+          <w:tcPr>
+            <w:tcW w:w="6" w:type="dxa"/>
+          </w:tcPr>
+          <w:p>
+            <w:pPr>
+              <w:pStyle w:val="EmptyLayoutCell"/>
+            </w:pPr>
+          </w:p>
+        </w:tc>
+      </w:tr>
+      <w:tr>
+        <w:trPr>
+          <w:trHeight w:val="60"/>
+        </w:trPr>
+        <w:tc>
+          <w:tcPr>
+            <w:tcW w:w="20" w:type="dxa"/>
+          </w:tcPr>
+          <w:p>
+            <w:pPr>
+              <w:pStyle w:val="EmptyLayoutCell"/>
+            </w:pPr>
+          </w:p>
+        </w:tc>
+        <w:tc>
+          <w:tcPr>
+            <w:tcW w:w="20" w:type="dxa"/>
+          </w:tcPr>
+          <w:p>
+            <w:pPr>
+              <w:pStyle w:val="EmptyLayoutCell"/>
+            </w:pPr>
+          </w:p>
+        </w:tc>
+        <w:tc>
+          <w:tcPr>
+            <w:tcW w:w="24" w:type="dxa"/>
+          </w:tcPr>
+          <w:p>
+            <w:pPr>
+              <w:pStyle w:val="EmptyLayoutCell"/>
+            </w:pPr>
+          </w:p>
+        </w:tc>
+        <w:tc>
+          <w:tcPr>
+            <w:tcW w:w="1876" w:type="dxa"/>
+          </w:tcPr>
+          <w:p>
+            <w:pPr>
+              <w:pStyle w:val="EmptyLayoutCell"/>
+            </w:pPr>
+          </w:p>
+        </w:tc>
+        <w:tc>
+          <w:tcPr>
+            <w:tcW w:w="10364" w:type="dxa"/>
+          </w:tcPr>
+          <w:p>
+            <w:pPr>
+              <w:pStyle w:val="EmptyLayoutCell"/>
+            </w:pPr>
+          </w:p>
+        </w:tc>
+        <w:tc>
+          <w:tcPr>
+            <w:tcW w:w="9" w:type="dxa"/>
+          </w:tcPr>
+          <w:p>
+            <w:pPr>
+              <w:pStyle w:val="EmptyLayoutCell"/>
+            </w:pPr>
+          </w:p>
+        </w:tc>
+        <w:tc>
+          <w:tcPr>
+            <w:tcW w:w="18" w:type="dxa"/>
+          </w:tcPr>
+          <w:p>
+            <w:pPr>
+              <w:pStyle w:val="EmptyLayoutCell"/>
+            </w:pPr>
+          </w:p>
+        </w:tc>
+        <w:tc>
+          <w:tcPr>
+            <w:tcW w:w="24" w:type="dxa"/>
+          </w:tcPr>
+          <w:p>
+            <w:pPr>
+              <w:pStyle w:val="EmptyLayoutCell"/>
+            </w:pPr>
+          </w:p>
+        </w:tc>
+        <w:tc>
+          <w:tcPr>
+            <w:tcW w:w="10" w:type="dxa"/>
+          </w:tcPr>
+          <w:p>
+            <w:pPr>
+              <w:pStyle w:val="EmptyLayoutCell"/>
+            </w:pPr>
+          </w:p>
+        </w:tc>
+        <w:tc>
+          <w:tcPr>
+            <w:tcW w:w="1759" w:type="dxa"/>
+          </w:tcPr>
+          <w:p>
+            <w:pPr>
+              <w:pStyle w:val="EmptyLayoutCell"/>
+            </w:pPr>
+          </w:p>
+        </w:tc>
+        <w:tc>
+          <w:tcPr>
+            <w:tcW w:w="1940" w:type="dxa"/>
+          </w:tcPr>
+          <w:p>
+            <w:pPr>
+              <w:pStyle w:val="EmptyLayoutCell"/>
+            </w:pPr>
+          </w:p>
+        </w:tc>
+        <w:tc>
+          <w:tcPr>
+            <w:tcW w:w="52" w:type="dxa"/>
+          </w:tcPr>
+          <w:p>
+            <w:pPr>
+              <w:pStyle w:val="EmptyLayoutCell"/>
+            </w:pPr>
+          </w:p>
+        </w:tc>
+        <w:tc>
+          <w:tcPr>
+            <w:tcW w:w="51" w:type="dxa"/>
+          </w:tcPr>
+          <w:p>
+            <w:pPr>
+              <w:pStyle w:val="EmptyLayoutCell"/>
+            </w:pPr>
+          </w:p>
+        </w:tc>
+        <w:tc>
+          <w:tcPr>
+            <w:tcW w:w="121" w:type="dxa"/>
+          </w:tcPr>
+          <w:p>
+            <w:pPr>
+              <w:pStyle w:val="EmptyLayoutCell"/>
+            </w:pPr>
+          </w:p>
+        </w:tc>
+        <w:tc>
+          <w:tcPr>
+            <w:tcW w:w="9" w:type="dxa"/>
+          </w:tcPr>
+          <w:p>
+            <w:pPr>
+              <w:pStyle w:val="EmptyLayoutCell"/>
+            </w:pPr>
+          </w:p>
+        </w:tc>
+        <w:tc>
+          <w:tcPr>
+            <w:tcW w:w="6" w:type="dxa"/>
+          </w:tcPr>
+          <w:p>
+            <w:pPr>
+              <w:pStyle w:val="EmptyLayoutCell"/>
+            </w:pPr>
+          </w:p>
+        </w:tc>
+      </w:tr>
+      <w:tr>
+        <w:tc>
+          <w:tcPr>
+            <w:tcW w:w="20" w:type="dxa"/>
+          </w:tcPr>
+          <w:p>
+            <w:pPr>
+              <w:pStyle w:val="EmptyLayoutCell"/>
+            </w:pPr>
+          </w:p>
+        </w:tc>
+        <w:tc>
+          <w:tcPr>
+            <w:tcW w:w="16277" w:type="dxa"/>
+            <w:gridSpan w:val="14"/>
           </w:tcPr>
           <w:tbl>
             <w:tblPr>
-              <w:tblW w:w="0" w:type="auto"/>
+              <w:tblW w:w="16201" w:type="dxa"/>
               <w:tblCellMar>
                 <w:left w:w="0" w:type="dxa"/>
                 <w:right w:w="0" w:type="dxa"/>
@@ -1296,349 +1592,27 @@
               <w:tblLook w:val="0000" w:firstRow="0" w:lastRow="0" w:firstColumn="0" w:lastColumn="0" w:noHBand="0" w:noVBand="0"/>
             </w:tblPr>
             <w:tblGrid>
-              <w:gridCol w:w="889"/>
+              <w:gridCol w:w="1242"/>
+              <w:gridCol w:w="2602"/>
+              <w:gridCol w:w="1260"/>
+              <w:gridCol w:w="1080"/>
+              <w:gridCol w:w="1402"/>
+              <w:gridCol w:w="1071"/>
+              <w:gridCol w:w="1156"/>
+              <w:gridCol w:w="1441"/>
+              <w:gridCol w:w="1191"/>
+              <w:gridCol w:w="1179"/>
+              <w:gridCol w:w="1063"/>
+              <w:gridCol w:w="850"/>
+              <w:gridCol w:w="664"/>
             </w:tblGrid>
             <w:tr>
               <w:trPr>
-                <w:trHeight w:val="340"/>
+                <w:trHeight w:val="172"/>
               </w:trPr>
               <w:tc>
                 <w:tcPr>
-                  <w:tcW w:w="889" w:type="dxa"/>
-                  <w:tcMar>
-                    <w:top w:w="40" w:type="dxa"/>
-                    <w:left w:w="40" w:type="dxa"/>
-                    <w:bottom w:w="40" w:type="dxa"/>
-                    <w:right w:w="40" w:type="dxa"/>
-                  </w:tcMar>
-                </w:tcPr>
-                <w:p>
-                  <w:pPr>
-                    <w:bidi/>
-                  </w:pPr>
-                  <w:r>
-                    <w:rPr>
-                      <w:rFonts w:ascii="Arial" w:eastAsia="Arial" w:hAnsi="Arial" w:cs="Arial"/>
-                      <w:b/>
-                      <w:bCs/>
-                      <w:color w:val="000000"/>
-                      <w:sz w:val="28"/>
-                      <w:szCs w:val="28"/>
-                    </w:rPr>
-                    <w:t>{total}</w:t>
-                  </w:r>
-                </w:p>
-              </w:tc>
-            </w:tr>
-          </w:tbl>
-          <w:p/>
-        </w:tc>
-        <w:tc>
-          <w:tcPr>
-            <w:tcW w:w="125" w:type="dxa"/>
-          </w:tcPr>
-          <w:p>
-            <w:pPr>
-              <w:pStyle w:val="EmptyLayoutCell"/>
-            </w:pPr>
-          </w:p>
-        </w:tc>
-        <w:tc>
-          <w:tcPr>
-            <w:tcW w:w="99" w:type="dxa"/>
-          </w:tcPr>
-          <w:p>
-            <w:pPr>
-              <w:pStyle w:val="EmptyLayoutCell"/>
-            </w:pPr>
-          </w:p>
-        </w:tc>
-        <w:tc>
-          <w:tcPr>
-            <w:tcW w:w="2235" w:type="dxa"/>
-          </w:tcPr>
-          <w:tbl>
-            <w:tblPr>
-              <w:tblW w:w="0" w:type="auto"/>
-              <w:tblCellMar>
-                <w:left w:w="0" w:type="dxa"/>
-                <w:right w:w="0" w:type="dxa"/>
-              </w:tblCellMar>
-              <w:tblLook w:val="0000" w:firstRow="0" w:lastRow="0" w:firstColumn="0" w:lastColumn="0" w:noHBand="0" w:noVBand="0"/>
-            </w:tblPr>
-            <w:tblGrid>
-              <w:gridCol w:w="1326"/>
-            </w:tblGrid>
-            <w:tr>
-              <w:trPr>
-                <w:trHeight w:val="340"/>
-              </w:trPr>
-              <w:tc>
-                <w:tcPr>
-                  <w:tcW w:w="1326" w:type="dxa"/>
-                  <w:tcMar>
-                    <w:top w:w="40" w:type="dxa"/>
-                    <w:left w:w="40" w:type="dxa"/>
-                    <w:bottom w:w="40" w:type="dxa"/>
-                    <w:right w:w="40" w:type="dxa"/>
-                  </w:tcMar>
-                </w:tcPr>
-                <w:p>
-                  <w:pPr>
-                    <w:bidi/>
-                    <w:jc w:val="right"/>
-                  </w:pPr>
-                  <w:r>
-                    <w:rPr>
-                      <w:rFonts w:ascii="Arial" w:eastAsia="Arial" w:hAnsi="Arial" w:cs="Arial"/>
-                      <w:b/>
-                      <w:bCs/>
-                      <w:color w:val="000000"/>
-                      <w:sz w:val="28"/>
-                      <w:szCs w:val="28"/>
-                      <w:rtl/>
-                    </w:rPr>
-                    <w:t>العدد الكلى :</w:t>
-                  </w:r>
-                </w:p>
-              </w:tc>
-            </w:tr>
-          </w:tbl>
-          <w:p/>
-        </w:tc>
-        <w:tc>
-          <w:tcPr>
-            <w:tcW w:w="164" w:type="dxa"/>
-          </w:tcPr>
-          <w:p>
-            <w:pPr>
-              <w:pStyle w:val="EmptyLayoutCell"/>
-            </w:pPr>
-          </w:p>
-        </w:tc>
-        <w:tc>
-          <w:tcPr>
-            <w:tcW w:w="252" w:type="dxa"/>
-          </w:tcPr>
-          <w:p>
-            <w:pPr>
-              <w:pStyle w:val="EmptyLayoutCell"/>
-            </w:pPr>
-          </w:p>
-        </w:tc>
-      </w:tr>
-      <w:tr>
-        <w:trPr>
-          <w:trHeight w:val="60"/>
-        </w:trPr>
-        <w:tc>
-          <w:tcPr>
-            <w:tcW w:w="8" w:type="dxa"/>
-          </w:tcPr>
-          <w:p>
-            <w:pPr>
-              <w:pStyle w:val="EmptyLayoutCell"/>
-            </w:pPr>
-          </w:p>
-        </w:tc>
-        <w:tc>
-          <w:tcPr>
-            <w:tcW w:w="32" w:type="dxa"/>
-          </w:tcPr>
-          <w:p>
-            <w:pPr>
-              <w:pStyle w:val="EmptyLayoutCell"/>
-            </w:pPr>
-          </w:p>
-        </w:tc>
-        <w:tc>
-          <w:tcPr>
-            <w:tcW w:w="23" w:type="dxa"/>
-          </w:tcPr>
-          <w:p>
-            <w:pPr>
-              <w:pStyle w:val="EmptyLayoutCell"/>
-            </w:pPr>
-          </w:p>
-        </w:tc>
-        <w:tc>
-          <w:tcPr>
-            <w:tcW w:w="1867" w:type="dxa"/>
-          </w:tcPr>
-          <w:p>
-            <w:pPr>
-              <w:pStyle w:val="EmptyLayoutCell"/>
-            </w:pPr>
-          </w:p>
-        </w:tc>
-        <w:tc>
-          <w:tcPr>
-            <w:tcW w:w="388" w:type="dxa"/>
-          </w:tcPr>
-          <w:p>
-            <w:pPr>
-              <w:pStyle w:val="EmptyLayoutCell"/>
-            </w:pPr>
-          </w:p>
-        </w:tc>
-        <w:tc>
-          <w:tcPr>
-            <w:tcW w:w="246" w:type="dxa"/>
-          </w:tcPr>
-          <w:p>
-            <w:pPr>
-              <w:pStyle w:val="EmptyLayoutCell"/>
-            </w:pPr>
-          </w:p>
-        </w:tc>
-        <w:tc>
-          <w:tcPr>
-            <w:tcW w:w="2267" w:type="dxa"/>
-          </w:tcPr>
-          <w:p>
-            <w:pPr>
-              <w:pStyle w:val="EmptyLayoutCell"/>
-            </w:pPr>
-          </w:p>
-        </w:tc>
-        <w:tc>
-          <w:tcPr>
-            <w:tcW w:w="4048" w:type="dxa"/>
-          </w:tcPr>
-          <w:p>
-            <w:pPr>
-              <w:pStyle w:val="EmptyLayoutCell"/>
-            </w:pPr>
-          </w:p>
-        </w:tc>
-        <w:tc>
-          <w:tcPr>
-            <w:tcW w:w="498" w:type="dxa"/>
-          </w:tcPr>
-          <w:p>
-            <w:pPr>
-              <w:pStyle w:val="EmptyLayoutCell"/>
-            </w:pPr>
-          </w:p>
-        </w:tc>
-        <w:tc>
-          <w:tcPr>
-            <w:tcW w:w="1896" w:type="dxa"/>
-          </w:tcPr>
-          <w:p>
-            <w:pPr>
-              <w:pStyle w:val="EmptyLayoutCell"/>
-            </w:pPr>
-          </w:p>
-        </w:tc>
-        <w:tc>
-          <w:tcPr>
-            <w:tcW w:w="2142" w:type="dxa"/>
-          </w:tcPr>
-          <w:p>
-            <w:pPr>
-              <w:pStyle w:val="EmptyLayoutCell"/>
-            </w:pPr>
-          </w:p>
-        </w:tc>
-        <w:tc>
-          <w:tcPr>
-            <w:tcW w:w="125" w:type="dxa"/>
-          </w:tcPr>
-          <w:p>
-            <w:pPr>
-              <w:pStyle w:val="EmptyLayoutCell"/>
-            </w:pPr>
-          </w:p>
-        </w:tc>
-        <w:tc>
-          <w:tcPr>
-            <w:tcW w:w="99" w:type="dxa"/>
-          </w:tcPr>
-          <w:p>
-            <w:pPr>
-              <w:pStyle w:val="EmptyLayoutCell"/>
-            </w:pPr>
-          </w:p>
-        </w:tc>
-        <w:tc>
-          <w:tcPr>
-            <w:tcW w:w="2235" w:type="dxa"/>
-          </w:tcPr>
-          <w:p>
-            <w:pPr>
-              <w:pStyle w:val="EmptyLayoutCell"/>
-            </w:pPr>
-          </w:p>
-        </w:tc>
-        <w:tc>
-          <w:tcPr>
-            <w:tcW w:w="164" w:type="dxa"/>
-          </w:tcPr>
-          <w:p>
-            <w:pPr>
-              <w:pStyle w:val="EmptyLayoutCell"/>
-            </w:pPr>
-          </w:p>
-        </w:tc>
-        <w:tc>
-          <w:tcPr>
-            <w:tcW w:w="252" w:type="dxa"/>
-          </w:tcPr>
-          <w:p>
-            <w:pPr>
-              <w:pStyle w:val="EmptyLayoutCell"/>
-            </w:pPr>
-          </w:p>
-        </w:tc>
-      </w:tr>
-      <w:tr>
-        <w:tc>
-          <w:tcPr>
-            <w:tcW w:w="8" w:type="dxa"/>
-          </w:tcPr>
-          <w:p>
-            <w:pPr>
-              <w:pStyle w:val="EmptyLayoutCell"/>
-            </w:pPr>
-          </w:p>
-        </w:tc>
-        <w:tc>
-          <w:tcPr>
-            <w:tcW w:w="16030" w:type="dxa"/>
-            <w:gridSpan w:val="14"/>
-          </w:tcPr>
-          <w:tbl>
-            <w:tblPr>
-              <w:tblW w:w="16084" w:type="dxa"/>
-              <w:tblCellMar>
-                <w:left w:w="0" w:type="dxa"/>
-                <w:right w:w="0" w:type="dxa"/>
-              </w:tblCellMar>
-              <w:tblLook w:val="0000" w:firstRow="0" w:lastRow="0" w:firstColumn="0" w:lastColumn="0" w:noHBand="0" w:noVBand="0"/>
-            </w:tblPr>
-            <w:tblGrid>
-              <w:gridCol w:w="1241"/>
-              <w:gridCol w:w="1440"/>
-              <w:gridCol w:w="1361"/>
-              <w:gridCol w:w="1343"/>
-              <w:gridCol w:w="1628"/>
-              <w:gridCol w:w="1654"/>
-              <w:gridCol w:w="908"/>
-              <w:gridCol w:w="1441"/>
-              <w:gridCol w:w="954"/>
-              <w:gridCol w:w="1068"/>
-              <w:gridCol w:w="957"/>
-              <w:gridCol w:w="1141"/>
-              <w:gridCol w:w="948"/>
-            </w:tblGrid>
-            <w:tr>
-              <w:trPr>
-                <w:trHeight w:val="309"/>
-              </w:trPr>
-              <w:tc>
-                <w:tcPr>
-                  <w:tcW w:w="1241" w:type="dxa"/>
+                  <w:tcW w:w="1242" w:type="dxa"/>
                   <w:tcBorders>
                     <w:top w:val="single" w:sz="16" w:space="0" w:color="000000"/>
                     <w:left w:val="single" w:sz="16" w:space="0" w:color="000000"/>
@@ -1656,7 +1630,7 @@
               </w:tc>
               <w:tc>
                 <w:tcPr>
-                  <w:tcW w:w="1440" w:type="dxa"/>
+                  <w:tcW w:w="2602" w:type="dxa"/>
                   <w:tcBorders>
                     <w:top w:val="single" w:sz="16" w:space="0" w:color="000000"/>
                     <w:bottom w:val="single" w:sz="8" w:space="0" w:color="000000"/>
@@ -1674,7 +1648,7 @@
               </w:tc>
               <w:tc>
                 <w:tcPr>
-                  <w:tcW w:w="4332" w:type="dxa"/>
+                  <w:tcW w:w="3742" w:type="dxa"/>
                   <w:gridSpan w:val="3"/>
                   <w:tcBorders>
                     <w:top w:val="single" w:sz="16" w:space="0" w:color="000000"/>
@@ -1712,7 +1686,7 @@
               </w:tc>
               <w:tc>
                 <w:tcPr>
-                  <w:tcW w:w="9071" w:type="dxa"/>
+                  <w:tcW w:w="8615" w:type="dxa"/>
                   <w:gridSpan w:val="8"/>
                   <w:tcBorders>
                     <w:top w:val="single" w:sz="16" w:space="0" w:color="000000"/>
@@ -1737,7 +1711,7 @@
               </w:trPr>
               <w:tc>
                 <w:tcPr>
-                  <w:tcW w:w="1241" w:type="dxa"/>
+                  <w:tcW w:w="1242" w:type="dxa"/>
                   <w:tcBorders>
                     <w:top w:val="double" w:sz="8" w:space="0" w:color="000000"/>
                     <w:left w:val="single" w:sz="16" w:space="0" w:color="000000"/>
@@ -1772,7 +1746,7 @@
               </w:tc>
               <w:tc>
                 <w:tcPr>
-                  <w:tcW w:w="1440" w:type="dxa"/>
+                  <w:tcW w:w="2602" w:type="dxa"/>
                   <w:tcBorders>
                     <w:top w:val="double" w:sz="8" w:space="0" w:color="000000"/>
                     <w:bottom w:val="double" w:sz="8" w:space="0" w:color="000000"/>
@@ -1806,7 +1780,7 @@
               </w:tc>
               <w:tc>
                 <w:tcPr>
-                  <w:tcW w:w="1361" w:type="dxa"/>
+                  <w:tcW w:w="1260" w:type="dxa"/>
                   <w:tcBorders>
                     <w:top w:val="double" w:sz="8" w:space="0" w:color="000000"/>
                     <w:left w:val="double" w:sz="4" w:space="0" w:color="000000"/>
@@ -1843,7 +1817,7 @@
               </w:tc>
               <w:tc>
                 <w:tcPr>
-                  <w:tcW w:w="1343" w:type="dxa"/>
+                  <w:tcW w:w="1080" w:type="dxa"/>
                   <w:tcBorders>
                     <w:top w:val="double" w:sz="8" w:space="0" w:color="000000"/>
                     <w:left w:val="double" w:sz="4" w:space="0" w:color="000000"/>
@@ -1878,7 +1852,7 @@
               </w:tc>
               <w:tc>
                 <w:tcPr>
-                  <w:tcW w:w="1628" w:type="dxa"/>
+                  <w:tcW w:w="1402" w:type="dxa"/>
                   <w:tcBorders>
                     <w:top w:val="double" w:sz="8" w:space="0" w:color="000000"/>
                     <w:left w:val="double" w:sz="4" w:space="0" w:color="000000"/>
@@ -1913,7 +1887,7 @@
               </w:tc>
               <w:tc>
                 <w:tcPr>
-                  <w:tcW w:w="1654" w:type="dxa"/>
+                  <w:tcW w:w="1071" w:type="dxa"/>
                   <w:tcBorders>
                     <w:top w:val="double" w:sz="8" w:space="0" w:color="000000"/>
                     <w:left w:val="double" w:sz="4" w:space="0" w:color="000000"/>
@@ -1948,7 +1922,7 @@
               </w:tc>
               <w:tc>
                 <w:tcPr>
-                  <w:tcW w:w="909" w:type="dxa"/>
+                  <w:tcW w:w="1156" w:type="dxa"/>
                   <w:tcBorders>
                     <w:top w:val="double" w:sz="8" w:space="0" w:color="000000"/>
                     <w:left w:val="double" w:sz="4" w:space="0" w:color="000000"/>
@@ -1971,13 +1945,23 @@
                   </w:pPr>
                   <w:r>
                     <w:rPr>
-                      <w:rFonts w:ascii="Arial" w:eastAsia="Arial" w:hAnsi="Arial" w:cs="Arial"/>
+                      <w:rFonts w:ascii="Arial" w:eastAsia="Arial" w:hAnsi="Arial" w:cs="Arial" w:hint="cs"/>
                       <w:b/>
                       <w:bCs/>
                       <w:color w:val="000000"/>
                       <w:rtl/>
                     </w:rPr>
-                    <w:t>تاريخ الميلاد</w:t>
+                    <w:t>ت</w:t>
+                  </w:r>
+                  <w:r>
+                    <w:rPr>
+                      <w:rFonts w:ascii="Arial" w:eastAsia="Arial" w:hAnsi="Arial" w:cs="Arial"/>
+                      <w:b/>
+                      <w:bCs/>
+                      <w:color w:val="000000"/>
+                      <w:rtl/>
+                    </w:rPr>
+                    <w:t xml:space="preserve"> الميلاد</w:t>
                   </w:r>
                 </w:p>
               </w:tc>
@@ -2018,7 +2002,7 @@
               </w:tc>
               <w:tc>
                 <w:tcPr>
-                  <w:tcW w:w="996" w:type="dxa"/>
+                  <w:tcW w:w="1191" w:type="dxa"/>
                   <w:tcBorders>
                     <w:top w:val="double" w:sz="8" w:space="0" w:color="000000"/>
                     <w:left w:val="double" w:sz="4" w:space="0" w:color="000000"/>
@@ -2041,19 +2025,30 @@
                   </w:pPr>
                   <w:r>
                     <w:rPr>
-                      <w:rFonts w:ascii="Arial" w:eastAsia="Arial" w:hAnsi="Arial" w:cs="Arial"/>
+                      <w:rFonts w:ascii="Arial" w:eastAsia="Arial" w:hAnsi="Arial" w:cs="Arial" w:hint="cs"/>
                       <w:b/>
                       <w:bCs/>
                       <w:color w:val="000000"/>
                       <w:rtl/>
-                    </w:rPr>
-                    <w:t>تاريخ الالتحاق</w:t>
+                      <w:lang w:bidi="ar-EG"/>
+                    </w:rPr>
+                    <w:t>ت</w:t>
+                  </w:r>
+                  <w:r>
+                    <w:rPr>
+                      <w:rFonts w:ascii="Arial" w:eastAsia="Arial" w:hAnsi="Arial" w:cs="Arial"/>
+                      <w:b/>
+                      <w:bCs/>
+                      <w:color w:val="000000"/>
+                      <w:rtl/>
+                    </w:rPr>
+                    <w:t xml:space="preserve"> الالتحاق</w:t>
                   </w:r>
                 </w:p>
               </w:tc>
               <w:tc>
                 <w:tcPr>
-                  <w:tcW w:w="1134" w:type="dxa"/>
+                  <w:tcW w:w="1179" w:type="dxa"/>
                   <w:tcBorders>
                     <w:top w:val="double" w:sz="8" w:space="0" w:color="000000"/>
                     <w:left w:val="double" w:sz="4" w:space="0" w:color="000000"/>
@@ -2088,7 +2083,7 @@
               </w:tc>
               <w:tc>
                 <w:tcPr>
-                  <w:tcW w:w="971" w:type="dxa"/>
+                  <w:tcW w:w="1063" w:type="dxa"/>
                   <w:tcBorders>
                     <w:top w:val="double" w:sz="8" w:space="0" w:color="000000"/>
                     <w:left w:val="double" w:sz="4" w:space="0" w:color="000000"/>
@@ -2123,7 +2118,7 @@
               </w:tc>
               <w:tc>
                 <w:tcPr>
-                  <w:tcW w:w="1246" w:type="dxa"/>
+                  <w:tcW w:w="850" w:type="dxa"/>
                   <w:tcBorders>
                     <w:top w:val="double" w:sz="8" w:space="0" w:color="000000"/>
                     <w:left w:val="double" w:sz="4" w:space="0" w:color="000000"/>
@@ -2158,7 +2153,7 @@
               </w:tc>
               <w:tc>
                 <w:tcPr>
-                  <w:tcW w:w="720" w:type="dxa"/>
+                  <w:tcW w:w="664" w:type="dxa"/>
                   <w:tcBorders>
                     <w:top w:val="single" w:sz="16" w:space="0" w:color="000000"/>
                     <w:left w:val="single" w:sz="8" w:space="0" w:color="000000"/>
@@ -2197,11 +2192,11 @@
             </w:tr>
             <w:tr>
               <w:trPr>
-                <w:trHeight w:val="352"/>
+                <w:trHeight w:val="651"/>
               </w:trPr>
               <w:tc>
                 <w:tcPr>
-                  <w:tcW w:w="1241" w:type="dxa"/>
+                  <w:tcW w:w="1242" w:type="dxa"/>
                   <w:tcBorders>
                     <w:top w:val="single" w:sz="8" w:space="0" w:color="000000"/>
                     <w:left w:val="single" w:sz="16" w:space="0" w:color="000000"/>
@@ -2237,7 +2232,7 @@
               </w:tc>
               <w:tc>
                 <w:tcPr>
-                  <w:tcW w:w="1440" w:type="dxa"/>
+                  <w:tcW w:w="2602" w:type="dxa"/>
                   <w:tcBorders>
                     <w:top w:val="single" w:sz="8" w:space="0" w:color="000000"/>
                     <w:bottom w:val="single" w:sz="8" w:space="0" w:color="000000"/>
@@ -2270,13 +2265,23 @@
                       <w:sz w:val="16"/>
                       <w:szCs w:val="16"/>
                     </w:rPr>
-                    <w:t>{unit.unitId.name}</w:t>
+                    <w:t>{un</w:t>
+                  </w:r>
+                  <w:r>
+                    <w:rPr>
+                      <w:rFonts w:ascii="Arial" w:hAnsi="Arial" w:cs="Arial"/>
+                      <w:b/>
+                      <w:bCs/>
+                      <w:sz w:val="16"/>
+                      <w:szCs w:val="16"/>
+                    </w:rPr>
+                    <w:t>}</w:t>
                   </w:r>
                 </w:p>
               </w:tc>
               <w:tc>
                 <w:tcPr>
-                  <w:tcW w:w="1361" w:type="dxa"/>
+                  <w:tcW w:w="1260" w:type="dxa"/>
                   <w:tcBorders>
                     <w:top w:val="single" w:sz="8" w:space="0" w:color="000000"/>
                     <w:left w:val="single" w:sz="8" w:space="0" w:color="000000"/>
@@ -2317,7 +2322,7 @@
                       <w:sz w:val="16"/>
                       <w:szCs w:val="16"/>
                     </w:rPr>
-                    <w:t>address.village</w:t>
+                    <w:t>vl</w:t>
                   </w:r>
                   <w:proofErr w:type="spellEnd"/>
                   <w:r>
@@ -2335,7 +2340,7 @@
               </w:tc>
               <w:tc>
                 <w:tcPr>
-                  <w:tcW w:w="1343" w:type="dxa"/>
+                  <w:tcW w:w="1080" w:type="dxa"/>
                   <w:tcBorders>
                     <w:top w:val="single" w:sz="8" w:space="0" w:color="000000"/>
                     <w:left w:val="single" w:sz="8" w:space="0" w:color="000000"/>
@@ -2376,7 +2381,7 @@
                       <w:sz w:val="16"/>
                       <w:szCs w:val="16"/>
                     </w:rPr>
-                    <w:t>address.centre</w:t>
+                    <w:t>cn</w:t>
                   </w:r>
                   <w:proofErr w:type="spellEnd"/>
                   <w:r>
@@ -2394,7 +2399,7 @@
               </w:tc>
               <w:tc>
                 <w:tcPr>
-                  <w:tcW w:w="1628" w:type="dxa"/>
+                  <w:tcW w:w="1402" w:type="dxa"/>
                   <w:tcBorders>
                     <w:top w:val="single" w:sz="8" w:space="0" w:color="000000"/>
                     <w:left w:val="single" w:sz="8" w:space="0" w:color="000000"/>
@@ -2435,7 +2440,7 @@
                       <w:sz w:val="16"/>
                       <w:szCs w:val="16"/>
                     </w:rPr>
-                    <w:t>address.governate</w:t>
+                    <w:t>gov</w:t>
                   </w:r>
                   <w:proofErr w:type="spellEnd"/>
                   <w:r>
@@ -2453,7 +2458,7 @@
               </w:tc>
               <w:tc>
                 <w:tcPr>
-                  <w:tcW w:w="1654" w:type="dxa"/>
+                  <w:tcW w:w="1071" w:type="dxa"/>
                   <w:tcBorders>
                     <w:top w:val="single" w:sz="8" w:space="0" w:color="000000"/>
                     <w:left w:val="single" w:sz="8" w:space="0" w:color="000000"/>
@@ -2482,9 +2487,10 @@
                   </w:pPr>
                   <w:r>
                     <w:rPr>
-                      <w:rFonts w:ascii="Arial" w:hAnsi="Arial" w:cs="Arial"/>
-                      <w:b/>
-                      <w:bCs/>
+                      <w:rFonts w:ascii="Arial" w:eastAsia="Arial" w:hAnsi="Arial" w:cs="Arial"/>
+                      <w:b/>
+                      <w:bCs/>
+                      <w:color w:val="000000"/>
                       <w:sz w:val="16"/>
                       <w:szCs w:val="16"/>
                     </w:rPr>
@@ -2500,7 +2506,7 @@
                       <w:sz w:val="16"/>
                       <w:szCs w:val="16"/>
                     </w:rPr>
-                    <w:t>tripleNumber.value</w:t>
+                    <w:t>tn</w:t>
                   </w:r>
                   <w:proofErr w:type="spellEnd"/>
                   <w:r>
@@ -2518,7 +2524,7 @@
               </w:tc>
               <w:tc>
                 <w:tcPr>
-                  <w:tcW w:w="909" w:type="dxa"/>
+                  <w:tcW w:w="1156" w:type="dxa"/>
                   <w:tcBorders>
                     <w:top w:val="single" w:sz="8" w:space="0" w:color="000000"/>
                     <w:left w:val="single" w:sz="8" w:space="0" w:color="000000"/>
@@ -2635,7 +2641,7 @@
               </w:tc>
               <w:tc>
                 <w:tcPr>
-                  <w:tcW w:w="996" w:type="dxa"/>
+                  <w:tcW w:w="1191" w:type="dxa"/>
                   <w:tcBorders>
                     <w:top w:val="single" w:sz="8" w:space="0" w:color="000000"/>
                     <w:left w:val="single" w:sz="8" w:space="0" w:color="000000"/>
@@ -2693,7 +2699,7 @@
               </w:tc>
               <w:tc>
                 <w:tcPr>
-                  <w:tcW w:w="1134" w:type="dxa"/>
+                  <w:tcW w:w="1179" w:type="dxa"/>
                   <w:tcBorders>
                     <w:top w:val="single" w:sz="8" w:space="0" w:color="000000"/>
                     <w:left w:val="single" w:sz="8" w:space="0" w:color="000000"/>
@@ -2752,7 +2758,7 @@
               </w:tc>
               <w:tc>
                 <w:tcPr>
-                  <w:tcW w:w="971" w:type="dxa"/>
+                  <w:tcW w:w="1063" w:type="dxa"/>
                   <w:tcBorders>
                     <w:top w:val="single" w:sz="8" w:space="0" w:color="000000"/>
                     <w:left w:val="single" w:sz="8" w:space="0" w:color="000000"/>
@@ -2811,7 +2817,7 @@
               </w:tc>
               <w:tc>
                 <w:tcPr>
-                  <w:tcW w:w="1246" w:type="dxa"/>
+                  <w:tcW w:w="850" w:type="dxa"/>
                   <w:tcBorders>
                     <w:top w:val="single" w:sz="8" w:space="0" w:color="000000"/>
                     <w:left w:val="single" w:sz="8" w:space="0" w:color="000000"/>
@@ -2870,7 +2876,7 @@
               </w:tc>
               <w:tc>
                 <w:tcPr>
-                  <w:tcW w:w="720" w:type="dxa"/>
+                  <w:tcW w:w="664" w:type="dxa"/>
                   <w:tcBorders>
                     <w:top w:val="single" w:sz="8" w:space="0" w:color="000000"/>
                     <w:left w:val="single" w:sz="8" w:space="0" w:color="000000"/>
@@ -2898,7 +2904,37 @@
                       <w:sz w:val="16"/>
                       <w:szCs w:val="16"/>
                     </w:rPr>
-                    <w:t>{index}</w:t>
+                    <w:t>{</w:t>
+                  </w:r>
+                  <w:r>
+                    <w:rPr>
+                      <w:rFonts w:ascii="Arial" w:hAnsi="Arial" w:cs="Arial"/>
+                      <w:b/>
+                      <w:bCs/>
+                      <w:sz w:val="16"/>
+                      <w:szCs w:val="16"/>
+                    </w:rPr>
+                    <w:t>$</w:t>
+                  </w:r>
+                  <w:r>
+                    <w:rPr>
+                      <w:rFonts w:ascii="Arial" w:hAnsi="Arial" w:cs="Arial"/>
+                      <w:b/>
+                      <w:bCs/>
+                      <w:sz w:val="16"/>
+                      <w:szCs w:val="16"/>
+                    </w:rPr>
+                    <w:t>i</w:t>
+                  </w:r>
+                  <w:r>
+                    <w:rPr>
+                      <w:rFonts w:ascii="Arial" w:hAnsi="Arial" w:cs="Arial"/>
+                      <w:b/>
+                      <w:bCs/>
+                      <w:sz w:val="16"/>
+                      <w:szCs w:val="16"/>
+                    </w:rPr>
+                    <w:t>}</w:t>
                   </w:r>
                   <w:r>
                     <w:t>{/s}</w:t>
@@ -2911,7 +2947,7 @@
         </w:tc>
         <w:tc>
           <w:tcPr>
-            <w:tcW w:w="252" w:type="dxa"/>
+            <w:tcW w:w="6" w:type="dxa"/>
           </w:tcPr>
           <w:p>
             <w:pPr>
@@ -2927,12 +2963,10 @@
           <w:tab w:val="left" w:pos="14490"/>
         </w:tabs>
       </w:pPr>
-      <w:bookmarkStart w:id="0" w:name="_GoBack"/>
-      <w:bookmarkEnd w:id="0"/>
     </w:p>
     <w:sectPr>
       <w:pgSz w:w="16833" w:h="11908" w:orient="landscape"/>
-      <w:pgMar w:top="144" w:right="183" w:bottom="144" w:left="360" w:header="720" w:footer="720" w:gutter="0"/>
+      <w:pgMar w:top="144" w:right="183" w:bottom="360" w:left="360" w:header="720" w:footer="720" w:gutter="0"/>
       <w:cols w:space="720"/>
     </w:sectPr>
   </w:body>
@@ -3154,6 +3188,49 @@
       <w:szCs w:val="16"/>
     </w:rPr>
   </w:style>
+  <w:style w:type="paragraph" w:styleId="HTMLPreformatted">
+    <w:name w:val="HTML Preformatted"/>
+    <w:basedOn w:val="Normal"/>
+    <w:link w:val="HTMLPreformattedChar"/>
+    <w:uiPriority w:val="99"/>
+    <w:semiHidden/>
+    <w:unhideWhenUsed/>
+    <w:rsid w:val="002F471E"/>
+    <w:pPr>
+      <w:tabs>
+        <w:tab w:val="left" w:pos="916"/>
+        <w:tab w:val="left" w:pos="1832"/>
+        <w:tab w:val="left" w:pos="2748"/>
+        <w:tab w:val="left" w:pos="3664"/>
+        <w:tab w:val="left" w:pos="4580"/>
+        <w:tab w:val="left" w:pos="5496"/>
+        <w:tab w:val="left" w:pos="6412"/>
+        <w:tab w:val="left" w:pos="7328"/>
+        <w:tab w:val="left" w:pos="8244"/>
+        <w:tab w:val="left" w:pos="9160"/>
+        <w:tab w:val="left" w:pos="10076"/>
+        <w:tab w:val="left" w:pos="10992"/>
+        <w:tab w:val="left" w:pos="11908"/>
+        <w:tab w:val="left" w:pos="12824"/>
+        <w:tab w:val="left" w:pos="13740"/>
+        <w:tab w:val="left" w:pos="14656"/>
+      </w:tabs>
+    </w:pPr>
+    <w:rPr>
+      <w:rFonts w:ascii="Courier New" w:hAnsi="Courier New" w:cs="Courier New"/>
+    </w:rPr>
+  </w:style>
+  <w:style w:type="character" w:customStyle="1" w:styleId="HTMLPreformattedChar">
+    <w:name w:val="HTML Preformatted Char"/>
+    <w:basedOn w:val="DefaultParagraphFont"/>
+    <w:link w:val="HTMLPreformatted"/>
+    <w:uiPriority w:val="99"/>
+    <w:semiHidden/>
+    <w:rsid w:val="002F471E"/>
+    <w:rPr>
+      <w:rFonts w:ascii="Courier New" w:hAnsi="Courier New" w:cs="Courier New"/>
+    </w:rPr>
+  </w:style>
 </w:styles>
 </file>
 
@@ -3370,6 +3447,49 @@
       <w:rFonts w:ascii="Tahoma" w:hAnsi="Tahoma" w:cs="Tahoma"/>
       <w:sz w:val="16"/>
       <w:szCs w:val="16"/>
+    </w:rPr>
+  </w:style>
+  <w:style w:type="paragraph" w:styleId="HTMLPreformatted">
+    <w:name w:val="HTML Preformatted"/>
+    <w:basedOn w:val="Normal"/>
+    <w:link w:val="HTMLPreformattedChar"/>
+    <w:uiPriority w:val="99"/>
+    <w:semiHidden/>
+    <w:unhideWhenUsed/>
+    <w:rsid w:val="002F471E"/>
+    <w:pPr>
+      <w:tabs>
+        <w:tab w:val="left" w:pos="916"/>
+        <w:tab w:val="left" w:pos="1832"/>
+        <w:tab w:val="left" w:pos="2748"/>
+        <w:tab w:val="left" w:pos="3664"/>
+        <w:tab w:val="left" w:pos="4580"/>
+        <w:tab w:val="left" w:pos="5496"/>
+        <w:tab w:val="left" w:pos="6412"/>
+        <w:tab w:val="left" w:pos="7328"/>
+        <w:tab w:val="left" w:pos="8244"/>
+        <w:tab w:val="left" w:pos="9160"/>
+        <w:tab w:val="left" w:pos="10076"/>
+        <w:tab w:val="left" w:pos="10992"/>
+        <w:tab w:val="left" w:pos="11908"/>
+        <w:tab w:val="left" w:pos="12824"/>
+        <w:tab w:val="left" w:pos="13740"/>
+        <w:tab w:val="left" w:pos="14656"/>
+      </w:tabs>
+    </w:pPr>
+    <w:rPr>
+      <w:rFonts w:ascii="Courier New" w:hAnsi="Courier New" w:cs="Courier New"/>
+    </w:rPr>
+  </w:style>
+  <w:style w:type="character" w:customStyle="1" w:styleId="HTMLPreformattedChar">
+    <w:name w:val="HTML Preformatted Char"/>
+    <w:basedOn w:val="DefaultParagraphFont"/>
+    <w:link w:val="HTMLPreformatted"/>
+    <w:uiPriority w:val="99"/>
+    <w:semiHidden/>
+    <w:rsid w:val="002F471E"/>
+    <w:rPr>
+      <w:rFonts w:ascii="Courier New" w:hAnsi="Courier New" w:cs="Courier New"/>
     </w:rPr>
   </w:style>
 </w:styles>

</xml_diff>